<commit_message>
change Auto-Encoding Variational Bayes.doc
</commit_message>
<xml_diff>
--- a/translation/Auto-Encoding Variational Bayes.docx
+++ b/translation/Auto-Encoding Variational Bayes.docx
@@ -1,13 +1,11 @@
 
 <file path=word/document.xml><?xml version="1.0" encoding="utf-8"?>
-<w:document xmlns:o="urn:schemas-microsoft-com:office:office" xmlns:r="http://schemas.openxmlformats.org/officeDocument/2006/relationships" xmlns:v="urn:schemas-microsoft-com:vml" xmlns:w="http://schemas.openxmlformats.org/wordprocessingml/2006/main" xmlns:w10="urn:schemas-microsoft-com:office:word" xmlns:wp="http://schemas.openxmlformats.org/drawingml/2006/wordprocessingDrawing" xmlns:wps="http://schemas.microsoft.com/office/word/2010/wordprocessingShape" xmlns:wpg="http://schemas.microsoft.com/office/word/2010/wordprocessingGroup" xmlns:mc="http://schemas.openxmlformats.org/markup-compatibility/2006" xmlns:wp14="http://schemas.microsoft.com/office/word/2010/wordprocessingDrawing" xmlns:w14="http://schemas.microsoft.com/office/word/2010/wordml" mc:Ignorable="w14 wp14">
+<w:document xmlns:wpc="http://schemas.microsoft.com/office/word/2010/wordprocessingCanvas" xmlns:cx="http://schemas.microsoft.com/office/drawing/2014/chartex" xmlns:cx1="http://schemas.microsoft.com/office/drawing/2015/9/8/chartex" xmlns:cx2="http://schemas.microsoft.com/office/drawing/2015/10/21/chartex" xmlns:cx3="http://schemas.microsoft.com/office/drawing/2016/5/9/chartex" xmlns:cx4="http://schemas.microsoft.com/office/drawing/2016/5/10/chartex" xmlns:cx5="http://schemas.microsoft.com/office/drawing/2016/5/11/chartex" xmlns:cx6="http://schemas.microsoft.com/office/drawing/2016/5/12/chartex" xmlns:cx7="http://schemas.microsoft.com/office/drawing/2016/5/13/chartex" xmlns:cx8="http://schemas.microsoft.com/office/drawing/2016/5/14/chartex" xmlns:mc="http://schemas.openxmlformats.org/markup-compatibility/2006" xmlns:aink="http://schemas.microsoft.com/office/drawing/2016/ink" xmlns:am3d="http://schemas.microsoft.com/office/drawing/2017/model3d" xmlns:o="urn:schemas-microsoft-com:office:office" xmlns:r="http://schemas.openxmlformats.org/officeDocument/2006/relationships" xmlns:m="http://schemas.openxmlformats.org/officeDocument/2006/math" xmlns:v="urn:schemas-microsoft-com:vml" xmlns:wp14="http://schemas.microsoft.com/office/word/2010/wordprocessingDrawing" xmlns:wp="http://schemas.openxmlformats.org/drawingml/2006/wordprocessingDrawing" xmlns:w10="urn:schemas-microsoft-com:office:word" xmlns:w="http://schemas.openxmlformats.org/wordprocessingml/2006/main" xmlns:w14="http://schemas.microsoft.com/office/word/2010/wordml" xmlns:w15="http://schemas.microsoft.com/office/word/2012/wordml" xmlns:w16cid="http://schemas.microsoft.com/office/word/2016/wordml/cid" xmlns:w16se="http://schemas.microsoft.com/office/word/2015/wordml/symex" xmlns:wpg="http://schemas.microsoft.com/office/word/2010/wordprocessingGroup" xmlns:wpi="http://schemas.microsoft.com/office/word/2010/wordprocessingInk" xmlns:wne="http://schemas.microsoft.com/office/word/2006/wordml" xmlns:wps="http://schemas.microsoft.com/office/word/2010/wordprocessingShape" mc:Ignorable="w14 w15 w16se w16cid wp14">
   <w:body>
     <w:p>
       <w:pPr>
-        <w:pStyle w:val="Normal"/>
         <w:jc w:val="center"/>
         <w:rPr>
-          <w:b/>
           <w:b/>
           <w:sz w:val="52"/>
           <w:szCs w:val="52"/>
@@ -24,26 +22,16 @@
     </w:p>
     <w:p>
       <w:pPr>
-        <w:pStyle w:val="Normal"/>
         <w:rPr>
           <w:b/>
-          <w:b/>
-          <w:szCs w:val="21"/>
-        </w:rPr>
-      </w:pPr>
-      <w:r>
-        <w:rPr>
-          <w:b/>
-          <w:szCs w:val="21"/>
-        </w:rPr>
-      </w:r>
-    </w:p>
-    <w:p>
-      <w:pPr>
-        <w:pStyle w:val="Normal"/>
+          <w:szCs w:val="21"/>
+        </w:rPr>
+      </w:pPr>
+    </w:p>
+    <w:p>
+      <w:pPr>
         <w:jc w:val="center"/>
         <w:rPr>
-          <w:b/>
           <w:b/>
           <w:sz w:val="32"/>
           <w:szCs w:val="32"/>
@@ -60,37 +48,69 @@
     </w:p>
     <w:p>
       <w:pPr>
-        <w:pStyle w:val="Normal"/>
         <w:ind w:firstLine="420"/>
-        <w:rPr/>
-      </w:pPr>
-      <w:r>
-        <w:rPr/>
-        <w:t>我们如何使用一个存在连续隐变量</w:t>
-      </w:r>
-      <w:r>
-        <w:rPr/>
+      </w:pPr>
+      <w:r>
+        <w:t>我们如何使用一个存在连续</w:t>
+      </w:r>
+      <w:proofErr w:type="gramStart"/>
+      <w:r>
+        <w:t>隐</w:t>
+      </w:r>
+      <w:proofErr w:type="gramEnd"/>
+      <w:r>
+        <w:t>变量</w:t>
+      </w:r>
+      <w:r>
         <w:t>(</w:t>
       </w:r>
       <w:r>
-        <w:rPr/>
         <w:t>这个潜变量具有复杂的后验分布</w:t>
       </w:r>
       <w:r>
-        <w:rPr/>
         <w:t>)</w:t>
       </w:r>
       <w:r>
-        <w:rPr/>
-        <w:t>和大量数据集的定向概率模型进行有效的推断和学习呢？我们这里介绍一种随机变分推断和算法，他们在一般可微的情况下甚至棘手的情况下扩展到大量数据集的情况。我们的贡献是两方面的。第一，我们展示了一种变分下届的重参数方法，他可以生成一个下界评估器，这个评估器可以直接用标准随机梯度方法进行优化。第二，我们展示了对于具有连续隐变量的独立同分布的数据集使用我们提出的下界评估器通过拟合近似推断模型（也叫做识别模型）和难处的的后验概率可以使后验推断特别有效。理论优势反映在实验结果之中。</w:t>
-      </w:r>
-    </w:p>
-    <w:p>
-      <w:pPr>
-        <w:pStyle w:val="Normal"/>
+        <w:t>和大量数据集的定向概率模型进行有效的推断和学习呢？我们这里介绍一种随机变分推断和算法，他们在一般可微的情况下甚至棘手的情况下扩展到大量数据集的情况。我们的贡献是两方面的。第一，我们展示了一种变分下</w:t>
+      </w:r>
+      <w:r>
+        <w:rPr>
+          <w:rFonts w:hint="eastAsia"/>
+        </w:rPr>
+        <w:t>界</w:t>
+      </w:r>
+      <w:r>
+        <w:t>的重参数方法，他可以生成一个下界评估器，这个</w:t>
+      </w:r>
+      <w:proofErr w:type="gramStart"/>
+      <w:r>
+        <w:t>评估器</w:t>
+      </w:r>
+      <w:proofErr w:type="gramEnd"/>
+      <w:r>
+        <w:t>可以直接用标准随机梯度方法进行优化。第二，我们展示了对于具有连续</w:t>
+      </w:r>
+      <w:proofErr w:type="gramStart"/>
+      <w:r>
+        <w:t>隐</w:t>
+      </w:r>
+      <w:proofErr w:type="gramEnd"/>
+      <w:r>
+        <w:t>变量的独立同分布的数据集使用我们提出的下界</w:t>
+      </w:r>
+      <w:proofErr w:type="gramStart"/>
+      <w:r>
+        <w:t>评估</w:t>
+      </w:r>
+      <w:proofErr w:type="gramEnd"/>
+      <w:r>
+        <w:t>器通过拟合近似推断模型（也叫做识别模型）和难处的的后验概率可以使后验推断特别有效。理论优势反映在实验结果之中。</w:t>
+      </w:r>
+    </w:p>
+    <w:p>
+      <w:pPr>
         <w:jc w:val="left"/>
         <w:rPr>
-          <w:b/>
           <w:b/>
           <w:sz w:val="32"/>
           <w:szCs w:val="32"/>
@@ -115,53 +135,83 @@
     </w:p>
     <w:p>
       <w:pPr>
-        <w:pStyle w:val="Normal"/>
         <w:ind w:firstLine="420"/>
-        <w:rPr/>
-      </w:pPr>
-      <w:r>
-        <w:rPr/>
-        <w:t>我们如何使用具有连续隐变量或</w:t>
-      </w:r>
-      <w:r>
-        <w:rPr/>
+      </w:pPr>
+      <w:r>
+        <w:t>我们如何使用具有连续</w:t>
+      </w:r>
+      <w:proofErr w:type="gramStart"/>
+      <w:r>
+        <w:t>隐</w:t>
+      </w:r>
+      <w:proofErr w:type="gramEnd"/>
+      <w:r>
+        <w:t>变量或</w:t>
+      </w:r>
+      <w:r>
         <w:t>/</w:t>
       </w:r>
       <w:r>
-        <w:rPr/>
         <w:t>和参数（隐变量和参数的后验分布难处理）的定向概率模型进行有效的近似推断和学习。变分贝叶斯（</w:t>
       </w:r>
       <w:r>
-        <w:rPr/>
         <w:t>VB</w:t>
       </w:r>
       <w:r>
-        <w:rPr/>
-        <w:t>）方法涉及对难处理后验近似的优化。不幸的是，常见的平均场方法需要分析预期的关于近似后验的解决方案，在一般情况下也是难以处理的。我们展示了变分下界的重新参数化如何产生下界的简单可微分无偏估计，这个</w:t>
-      </w:r>
-      <w:r>
-        <w:rPr/>
+        <w:t>）方法涉及对难处理后验近似的优化。不幸的是，常见的平均</w:t>
+      </w:r>
+      <w:proofErr w:type="gramStart"/>
+      <w:r>
+        <w:t>场方法</w:t>
+      </w:r>
+      <w:proofErr w:type="gramEnd"/>
+      <w:r>
+        <w:t>需要分析预期的关于近似后验的解决方案，在一般情况下也是难以处理的。我们展示了变分下界的重新参数化如何产生下界的</w:t>
+      </w:r>
+      <w:proofErr w:type="gramStart"/>
+      <w:r>
+        <w:t>简单可</w:t>
+      </w:r>
+      <w:proofErr w:type="gramEnd"/>
+      <w:r>
+        <w:t>微分无偏估计，这个</w:t>
+      </w:r>
+      <w:r>
         <w:t>SGVB</w:t>
       </w:r>
       <w:r>
-        <w:rPr/>
         <w:t>（随机梯度变分贝叶斯）估计器可以用于几乎任何具有连续潜变量和</w:t>
       </w:r>
       <w:r>
-        <w:rPr/>
         <w:t>/</w:t>
       </w:r>
       <w:r>
-        <w:rPr/>
         <w:t>或参数的模型中的有效近似后验推断，并且使用标准随机梯度上升技术可以直接进行优化。</w:t>
       </w:r>
     </w:p>
     <w:p>
       <w:pPr>
-        <w:pStyle w:val="Normal"/>
+        <w:ind w:firstLine="420"/>
+        <w:rPr>
+          <w:rFonts w:hint="eastAsia"/>
+        </w:rPr>
+      </w:pPr>
+      <w:r>
+        <w:t>对于独立同分布数据集和每个数据点具有独立</w:t>
+      </w:r>
+      <w:proofErr w:type="gramStart"/>
+      <w:r>
+        <w:t>隐</w:t>
+      </w:r>
+      <w:proofErr w:type="gramEnd"/>
+      <w:r>
+        <w:t>变量的情况，我们提出了自动编码变分贝叶斯（AEVB）算法。在AEVB算法中，我们通过使用SGVB估计器优化识别模型来进行特别有效推理和学习，这使得我们能够使用简单的原始采样执行非常有效的近似后验推论，从而使我们能够有效地学习模型参数，而无需 每个数据点需要昂贵的迭代推理方案（如MCMC）。学习的近似后验推论模型还可以用于许多任务，例如识别，去噪，表示和可视化目的。 当神经网络用于识别模型时，我们得到变分自动编码器。</w:t>
+      </w:r>
+    </w:p>
+    <w:p>
+      <w:pPr>
         <w:jc w:val="left"/>
         <w:rPr>
-          <w:b/>
           <w:b/>
           <w:sz w:val="32"/>
           <w:szCs w:val="32"/>
@@ -186,101 +236,149 @@
     </w:p>
     <w:p>
       <w:pPr>
-        <w:pStyle w:val="Normal"/>
         <w:ind w:firstLine="420"/>
-        <w:rPr/>
-      </w:pPr>
-      <w:r>
-        <w:rPr/>
-        <w:t>本节中的策略可用于导出具有连续潜变量的各种有向图模型的下界估计（随机目标函数）。我们在这里限制每个数据集的数据点具有隐变量且是独立同分布的。我们希望对（全局）参数执行最大似然（</w:t>
-      </w:r>
-      <w:r>
-        <w:rPr/>
+      </w:pPr>
+      <w:r>
+        <w:t>本节中的策略可用于导出具有连续潜变量的各种有向图模型的下界估计</w:t>
+      </w:r>
+      <w:r>
+        <w:t>（随机目标函数）。我们在这里限制每个数据集的数据点具有</w:t>
+      </w:r>
+      <w:proofErr w:type="gramStart"/>
+      <w:r>
+        <w:t>隐</w:t>
+      </w:r>
+      <w:proofErr w:type="gramEnd"/>
+      <w:r>
+        <w:t>变量且是独立同分布的。我们希望对（全局）参数执行最大似然（</w:t>
+      </w:r>
+      <w:r>
         <w:t>ML</w:t>
       </w:r>
       <w:r>
-        <w:rPr/>
         <w:t>）或最大后验（</w:t>
       </w:r>
       <w:r>
-        <w:rPr/>
         <w:t>MAP</w:t>
       </w:r>
       <w:r>
-        <w:rPr/>
         <w:t>）推断以及潜在变量的变分推断。例如，可以直接将此场景扩展到我们还对全局参数执行变分推断的情况</w:t>
       </w:r>
       <w:r>
-        <w:rPr/>
         <w:t>;</w:t>
       </w:r>
       <w:r>
-        <w:rPr/>
-        <w:t>该算法放在附录中，但该案例的实验留待将来工作。 请注意，我们的方法可以应用于在线、非静态情况，例如， 流数据，但为了简单起见，我们假设一个固定的数据集。</w:t>
-      </w:r>
-    </w:p>
-    <w:p>
-      <w:pPr>
-        <w:pStyle w:val="Normal"/>
+        <w:t>该算法放在附录中，但该案例的实验留待将来工作。</w:t>
+      </w:r>
+      <w:r>
+        <w:t xml:space="preserve"> </w:t>
+      </w:r>
+      <w:r>
+        <w:t>请注意，我们的方法可以应用于在线、非静态情况，例如，</w:t>
+      </w:r>
+      <w:r>
+        <w:t xml:space="preserve"> </w:t>
+      </w:r>
+      <w:r>
+        <w:t>流数据，但为了简单起见，我们假设一个固定的数据集。</w:t>
+      </w:r>
+    </w:p>
+    <w:p>
+      <w:pPr>
         <w:ind w:firstLine="420"/>
-        <w:rPr/>
-      </w:pPr>
-      <w:r>
-        <w:rPr/>
+      </w:pPr>
+      <w:r>
         <w:t>图</w:t>
       </w:r>
       <w:r>
-        <w:rPr/>
         <w:t>1</w:t>
       </w:r>
       <w:r>
-        <w:rPr/>
         <w:t>：正在考虑的有向图模型的类型。实线表示生成模型</w:t>
       </w:r>
-      <w:r>
-        <w:rPr/>
-        <w:t>pθ(z)pθ(x|z)</w:t>
-      </w:r>
-      <w:r>
-        <w:rPr/>
+      <w:proofErr w:type="spellStart"/>
+      <w:r>
+        <w:t>pθ</w:t>
+      </w:r>
+      <w:proofErr w:type="spellEnd"/>
+      <w:r>
+        <w:t>(z)</w:t>
+      </w:r>
+      <w:proofErr w:type="spellStart"/>
+      <w:r>
+        <w:t>pθ</w:t>
+      </w:r>
+      <w:proofErr w:type="spellEnd"/>
+      <w:r>
+        <w:t>(</w:t>
+      </w:r>
+      <w:proofErr w:type="spellStart"/>
+      <w:r>
+        <w:t>x|z</w:t>
+      </w:r>
+      <w:proofErr w:type="spellEnd"/>
+      <w:r>
+        <w:t>)</w:t>
+      </w:r>
+      <w:r>
         <w:t>，虚线表示对难以处理的后部</w:t>
       </w:r>
-      <w:r>
-        <w:rPr/>
-        <w:t>pθ(z|x)</w:t>
-      </w:r>
-      <w:r>
-        <w:rPr/>
+      <w:proofErr w:type="spellStart"/>
+      <w:r>
+        <w:t>pθ</w:t>
+      </w:r>
+      <w:proofErr w:type="spellEnd"/>
+      <w:r>
+        <w:t>(</w:t>
+      </w:r>
+      <w:proofErr w:type="spellStart"/>
+      <w:r>
+        <w:t>z|x</w:t>
+      </w:r>
+      <w:proofErr w:type="spellEnd"/>
+      <w:r>
+        <w:t>)</w:t>
+      </w:r>
+      <w:r>
         <w:t>的变分近似</w:t>
       </w:r>
-      <w:r>
-        <w:rPr/>
-        <w:t>qφ(z|x)</w:t>
-      </w:r>
-      <w:r>
-        <w:rPr/>
+      <w:proofErr w:type="spellStart"/>
+      <w:r>
+        <w:t>q</w:t>
+      </w:r>
+      <w:r>
+        <w:t>φ</w:t>
+      </w:r>
+      <w:proofErr w:type="spellEnd"/>
+      <w:r>
+        <w:t>(</w:t>
+      </w:r>
+      <w:proofErr w:type="spellStart"/>
+      <w:r>
+        <w:t>z|x</w:t>
+      </w:r>
+      <w:proofErr w:type="spellEnd"/>
+      <w:r>
+        <w:t>)</w:t>
+      </w:r>
+      <w:r>
         <w:t>。变分参数</w:t>
       </w:r>
       <w:r>
-        <w:rPr/>
         <w:t>φ</w:t>
       </w:r>
       <w:r>
-        <w:rPr/>
         <w:t>与生成模型参数</w:t>
       </w:r>
       <w:r>
-        <w:rPr/>
         <w:t>θ</w:t>
       </w:r>
       <w:r>
-        <w:rPr/>
         <w:t>一起学习。</w:t>
       </w:r>
     </w:p>
     <w:p>
       <w:pPr>
-        <w:pStyle w:val="Normal"/>
         <w:rPr>
           <w:sz w:val="28"/>
           <w:szCs w:val="28"/>
@@ -303,18 +401,18 @@
     </w:p>
     <w:p>
       <w:pPr>
-        <w:pStyle w:val="NormalWeb"/>
-        <w:spacing w:beforeAutospacing="0" w:before="0" w:afterAutospacing="0" w:after="0"/>
+        <w:pStyle w:val="a6"/>
+        <w:spacing w:beforeAutospacing="0" w:afterAutospacing="0"/>
         <w:ind w:firstLine="420"/>
         <w:rPr>
-          <w:rFonts w:ascii="等线" w:hAnsi="等线" w:eastAsia="等线" w:asciiTheme="minorEastAsia" w:eastAsiaTheme="minorEastAsia" w:hAnsiTheme="minorEastAsia"/>
-          <w:sz w:val="21"/>
-          <w:szCs w:val="21"/>
-        </w:rPr>
-      </w:pPr>
-      <w:r>
-        <w:rPr>
-          <w:rFonts w:ascii="等线" w:hAnsi="等线" w:eastAsia="等线" w:asciiTheme="minorEastAsia" w:eastAsiaTheme="minorEastAsia" w:hAnsiTheme="minorEastAsia"/>
+          <w:rFonts w:asciiTheme="minorEastAsia" w:eastAsiaTheme="minorEastAsia" w:hAnsiTheme="minorEastAsia"/>
+          <w:sz w:val="21"/>
+          <w:szCs w:val="21"/>
+        </w:rPr>
+      </w:pPr>
+      <w:r>
+        <w:rPr>
+          <w:rFonts w:asciiTheme="minorEastAsia" w:eastAsiaTheme="minorEastAsia" w:hAnsiTheme="minorEastAsia"/>
           <w:sz w:val="21"/>
           <w:szCs w:val="21"/>
         </w:rPr>
@@ -322,15 +420,33 @@
       </w:r>
       <w:r>
         <w:rPr>
-          <w:rFonts w:eastAsia="等线" w:ascii="等线" w:hAnsi="等线" w:asciiTheme="minorEastAsia" w:eastAsiaTheme="minorEastAsia" w:hAnsiTheme="minorEastAsia"/>
-          <w:sz w:val="21"/>
-          <w:szCs w:val="21"/>
-        </w:rPr>
-        <w:t>X = {x(i)}</w:t>
-      </w:r>
-      <w:r>
-        <w:rPr>
-          <w:rFonts w:ascii="等线" w:hAnsi="等线" w:eastAsia="等线" w:asciiTheme="minorEastAsia" w:eastAsiaTheme="minorEastAsia" w:hAnsiTheme="minorEastAsia"/>
+          <w:rFonts w:asciiTheme="minorEastAsia" w:eastAsiaTheme="minorEastAsia" w:hAnsiTheme="minorEastAsia"/>
+          <w:sz w:val="21"/>
+          <w:szCs w:val="21"/>
+        </w:rPr>
+        <w:t>X = {x(</w:t>
+      </w:r>
+      <w:proofErr w:type="spellStart"/>
+      <w:r>
+        <w:rPr>
+          <w:rFonts w:asciiTheme="minorEastAsia" w:eastAsiaTheme="minorEastAsia" w:hAnsiTheme="minorEastAsia"/>
+          <w:sz w:val="21"/>
+          <w:szCs w:val="21"/>
+        </w:rPr>
+        <w:t>i</w:t>
+      </w:r>
+      <w:proofErr w:type="spellEnd"/>
+      <w:r>
+        <w:rPr>
+          <w:rFonts w:asciiTheme="minorEastAsia" w:eastAsiaTheme="minorEastAsia" w:hAnsiTheme="minorEastAsia"/>
+          <w:sz w:val="21"/>
+          <w:szCs w:val="21"/>
+        </w:rPr>
+        <w:t>)}</w:t>
+      </w:r>
+      <w:r>
+        <w:rPr>
+          <w:rFonts w:asciiTheme="minorEastAsia" w:eastAsiaTheme="minorEastAsia" w:hAnsiTheme="minorEastAsia"/>
           <w:sz w:val="21"/>
           <w:szCs w:val="21"/>
         </w:rPr>
@@ -338,7 +454,7 @@
       </w:r>
       <w:r>
         <w:rPr>
-          <w:rFonts w:eastAsia="等线" w:ascii="等线" w:hAnsi="等线" w:asciiTheme="minorEastAsia" w:eastAsiaTheme="minorEastAsia" w:hAnsiTheme="minorEastAsia"/>
+          <w:rFonts w:asciiTheme="minorEastAsia" w:eastAsiaTheme="minorEastAsia" w:hAnsiTheme="minorEastAsia"/>
           <w:sz w:val="21"/>
           <w:szCs w:val="21"/>
         </w:rPr>
@@ -346,15 +462,33 @@
       </w:r>
       <w:r>
         <w:rPr>
-          <w:rFonts w:ascii="等线" w:hAnsi="等线" w:eastAsia="等线" w:asciiTheme="minorEastAsia" w:eastAsiaTheme="minorEastAsia" w:hAnsiTheme="minorEastAsia"/>
-          <w:sz w:val="21"/>
-          <w:szCs w:val="21"/>
-        </w:rPr>
-        <w:t>的独立同分布抽样。我们假设这些数据来自一些包含连续随机隐变量</w:t>
-      </w:r>
-      <w:r>
-        <w:rPr>
-          <w:rFonts w:eastAsia="等线" w:ascii="等线" w:hAnsi="等线" w:asciiTheme="minorEastAsia" w:eastAsiaTheme="minorEastAsia" w:hAnsiTheme="minorEastAsia"/>
+          <w:rFonts w:asciiTheme="minorEastAsia" w:eastAsiaTheme="minorEastAsia" w:hAnsiTheme="minorEastAsia"/>
+          <w:sz w:val="21"/>
+          <w:szCs w:val="21"/>
+        </w:rPr>
+        <w:t>的独立同分布抽样。我们假设这些数据来自一些包含连续随机</w:t>
+      </w:r>
+      <w:proofErr w:type="gramStart"/>
+      <w:r>
+        <w:rPr>
+          <w:rFonts w:asciiTheme="minorEastAsia" w:eastAsiaTheme="minorEastAsia" w:hAnsiTheme="minorEastAsia"/>
+          <w:sz w:val="21"/>
+          <w:szCs w:val="21"/>
+        </w:rPr>
+        <w:t>隐</w:t>
+      </w:r>
+      <w:proofErr w:type="gramEnd"/>
+      <w:r>
+        <w:rPr>
+          <w:rFonts w:asciiTheme="minorEastAsia" w:eastAsiaTheme="minorEastAsia" w:hAnsiTheme="minorEastAsia"/>
+          <w:sz w:val="21"/>
+          <w:szCs w:val="21"/>
+        </w:rPr>
+        <w:t>变量</w:t>
+      </w:r>
+      <w:r>
+        <w:rPr>
+          <w:rFonts w:asciiTheme="minorEastAsia" w:eastAsiaTheme="minorEastAsia" w:hAnsiTheme="minorEastAsia"/>
           <w:sz w:val="21"/>
           <w:szCs w:val="21"/>
         </w:rPr>
@@ -362,23 +496,25 @@
       </w:r>
       <w:r>
         <w:rPr>
-          <w:rFonts w:ascii="等线" w:hAnsi="等线" w:eastAsia="等线" w:asciiTheme="minorEastAsia" w:eastAsiaTheme="minorEastAsia" w:hAnsiTheme="minorEastAsia"/>
+          <w:rFonts w:asciiTheme="minorEastAsia" w:eastAsiaTheme="minorEastAsia" w:hAnsiTheme="minorEastAsia"/>
           <w:sz w:val="21"/>
           <w:szCs w:val="21"/>
         </w:rPr>
         <w:t>的随机过程。过程包含两个步骤：第一，先验分布</w:t>
       </w:r>
-      <w:r>
-        <w:rPr>
-          <w:rFonts w:eastAsia="等线" w:ascii="等线" w:hAnsi="等线" w:asciiTheme="minorEastAsia" w:eastAsiaTheme="minorEastAsia" w:hAnsiTheme="minorEastAsia"/>
+      <w:proofErr w:type="spellStart"/>
+      <w:r>
+        <w:rPr>
+          <w:rFonts w:asciiTheme="minorEastAsia" w:eastAsiaTheme="minorEastAsia" w:hAnsiTheme="minorEastAsia"/>
           <w:sz w:val="21"/>
           <w:szCs w:val="21"/>
         </w:rPr>
         <w:t>pθ</w:t>
       </w:r>
-      <w:r>
-        <w:rPr>
-          <w:rFonts w:eastAsia="MS Gothic" w:cs="MS Gothic" w:ascii="MS Gothic" w:hAnsi="MS Gothic"/>
+      <w:proofErr w:type="spellEnd"/>
+      <w:r>
+        <w:rPr>
+          <w:rFonts w:ascii="MS Gothic" w:eastAsia="MS Gothic" w:hAnsi="MS Gothic" w:cs="MS Gothic"/>
           <w:sz w:val="21"/>
           <w:szCs w:val="21"/>
         </w:rPr>
@@ -386,7 +522,7 @@
       </w:r>
       <w:r>
         <w:rPr>
-          <w:rFonts w:eastAsia="等线" w:ascii="等线" w:hAnsi="等线" w:asciiTheme="minorEastAsia" w:eastAsiaTheme="minorEastAsia" w:hAnsiTheme="minorEastAsia"/>
+          <w:rFonts w:asciiTheme="minorEastAsia" w:eastAsiaTheme="minorEastAsia" w:hAnsiTheme="minorEastAsia"/>
           <w:sz w:val="21"/>
           <w:szCs w:val="21"/>
         </w:rPr>
@@ -394,7 +530,7 @@
       </w:r>
       <w:r>
         <w:rPr>
-          <w:rFonts w:ascii="等线" w:hAnsi="等线" w:eastAsia="等线" w:asciiTheme="minorEastAsia" w:eastAsiaTheme="minorEastAsia" w:hAnsiTheme="minorEastAsia"/>
+          <w:rFonts w:asciiTheme="minorEastAsia" w:eastAsiaTheme="minorEastAsia" w:hAnsiTheme="minorEastAsia"/>
           <w:sz w:val="21"/>
           <w:szCs w:val="21"/>
         </w:rPr>
@@ -402,31 +538,51 @@
       </w:r>
       <w:r>
         <w:rPr>
-          <w:rFonts w:eastAsia="等线" w:ascii="等线" w:hAnsi="等线" w:asciiTheme="minorEastAsia" w:eastAsiaTheme="minorEastAsia" w:hAnsiTheme="minorEastAsia"/>
-          <w:sz w:val="21"/>
-          <w:szCs w:val="21"/>
-        </w:rPr>
-        <w:t>z(i)</w:t>
-      </w:r>
-      <w:r>
-        <w:rPr>
-          <w:rFonts w:ascii="等线" w:hAnsi="等线" w:eastAsia="等线" w:asciiTheme="minorEastAsia" w:eastAsiaTheme="minorEastAsia" w:hAnsiTheme="minorEastAsia"/>
+          <w:rFonts w:asciiTheme="minorEastAsia" w:eastAsiaTheme="minorEastAsia" w:hAnsiTheme="minorEastAsia"/>
+          <w:sz w:val="21"/>
+          <w:szCs w:val="21"/>
+        </w:rPr>
+        <w:t>z(</w:t>
+      </w:r>
+      <w:proofErr w:type="spellStart"/>
+      <w:r>
+        <w:rPr>
+          <w:rFonts w:asciiTheme="minorEastAsia" w:eastAsiaTheme="minorEastAsia" w:hAnsiTheme="minorEastAsia"/>
+          <w:sz w:val="21"/>
+          <w:szCs w:val="21"/>
+        </w:rPr>
+        <w:t>i</w:t>
+      </w:r>
+      <w:proofErr w:type="spellEnd"/>
+      <w:r>
+        <w:rPr>
+          <w:rFonts w:asciiTheme="minorEastAsia" w:eastAsiaTheme="minorEastAsia" w:hAnsiTheme="minorEastAsia"/>
+          <w:sz w:val="21"/>
+          <w:szCs w:val="21"/>
+        </w:rPr>
+        <w:t>)</w:t>
+      </w:r>
+      <w:r>
+        <w:rPr>
+          <w:rFonts w:asciiTheme="minorEastAsia" w:eastAsiaTheme="minorEastAsia" w:hAnsiTheme="minorEastAsia"/>
           <w:sz w:val="21"/>
           <w:szCs w:val="21"/>
         </w:rPr>
         <w:t>；第二，条件分布</w:t>
       </w:r>
-      <w:r>
-        <w:rPr>
-          <w:rFonts w:eastAsia="等线" w:ascii="等线" w:hAnsi="等线" w:asciiTheme="minorEastAsia" w:eastAsiaTheme="minorEastAsia" w:hAnsiTheme="minorEastAsia"/>
+      <w:proofErr w:type="spellStart"/>
+      <w:r>
+        <w:rPr>
+          <w:rFonts w:asciiTheme="minorEastAsia" w:eastAsiaTheme="minorEastAsia" w:hAnsiTheme="minorEastAsia"/>
           <w:sz w:val="21"/>
           <w:szCs w:val="21"/>
         </w:rPr>
         <w:t>pθ</w:t>
       </w:r>
-      <w:r>
-        <w:rPr>
-          <w:rFonts w:eastAsia="MS Gothic" w:cs="MS Gothic" w:ascii="MS Gothic" w:hAnsi="MS Gothic"/>
+      <w:proofErr w:type="spellEnd"/>
+      <w:r>
+        <w:rPr>
+          <w:rFonts w:ascii="MS Gothic" w:eastAsia="MS Gothic" w:hAnsi="MS Gothic" w:cs="MS Gothic"/>
           <w:sz w:val="21"/>
           <w:szCs w:val="21"/>
         </w:rPr>
@@ -434,15 +590,33 @@
       </w:r>
       <w:r>
         <w:rPr>
-          <w:rFonts w:eastAsia="等线" w:ascii="等线" w:hAnsi="等线" w:asciiTheme="minorEastAsia" w:eastAsiaTheme="minorEastAsia" w:hAnsiTheme="minorEastAsia"/>
-          <w:sz w:val="21"/>
-          <w:szCs w:val="21"/>
-        </w:rPr>
-        <w:t>(x|z)</w:t>
-      </w:r>
-      <w:r>
-        <w:rPr>
-          <w:rFonts w:ascii="等线" w:hAnsi="等线" w:eastAsia="等线" w:asciiTheme="minorEastAsia" w:eastAsiaTheme="minorEastAsia" w:hAnsiTheme="minorEastAsia"/>
+          <w:rFonts w:asciiTheme="minorEastAsia" w:eastAsiaTheme="minorEastAsia" w:hAnsiTheme="minorEastAsia"/>
+          <w:sz w:val="21"/>
+          <w:szCs w:val="21"/>
+        </w:rPr>
+        <w:t>(</w:t>
+      </w:r>
+      <w:proofErr w:type="spellStart"/>
+      <w:r>
+        <w:rPr>
+          <w:rFonts w:asciiTheme="minorEastAsia" w:eastAsiaTheme="minorEastAsia" w:hAnsiTheme="minorEastAsia"/>
+          <w:sz w:val="21"/>
+          <w:szCs w:val="21"/>
+        </w:rPr>
+        <w:t>x|z</w:t>
+      </w:r>
+      <w:proofErr w:type="spellEnd"/>
+      <w:r>
+        <w:rPr>
+          <w:rFonts w:asciiTheme="minorEastAsia" w:eastAsiaTheme="minorEastAsia" w:hAnsiTheme="minorEastAsia"/>
+          <w:sz w:val="21"/>
+          <w:szCs w:val="21"/>
+        </w:rPr>
+        <w:t>)</w:t>
+      </w:r>
+      <w:r>
+        <w:rPr>
+          <w:rFonts w:asciiTheme="minorEastAsia" w:eastAsiaTheme="minorEastAsia" w:hAnsiTheme="minorEastAsia"/>
           <w:sz w:val="21"/>
           <w:szCs w:val="21"/>
         </w:rPr>
@@ -450,79 +624,173 @@
       </w:r>
       <w:r>
         <w:rPr>
-          <w:rFonts w:eastAsia="等线" w:ascii="等线" w:hAnsi="等线" w:asciiTheme="minorEastAsia" w:eastAsiaTheme="minorEastAsia" w:hAnsiTheme="minorEastAsia"/>
-          <w:sz w:val="21"/>
-          <w:szCs w:val="21"/>
-        </w:rPr>
-        <w:t>x(i)</w:t>
-      </w:r>
-      <w:r>
-        <w:rPr>
-          <w:rFonts w:ascii="等线" w:hAnsi="等线" w:eastAsia="等线" w:asciiTheme="minorEastAsia" w:eastAsiaTheme="minorEastAsia" w:hAnsiTheme="minorEastAsia"/>
+          <w:rFonts w:asciiTheme="minorEastAsia" w:eastAsiaTheme="minorEastAsia" w:hAnsiTheme="minorEastAsia"/>
+          <w:sz w:val="21"/>
+          <w:szCs w:val="21"/>
+        </w:rPr>
+        <w:t>x(</w:t>
+      </w:r>
+      <w:proofErr w:type="spellStart"/>
+      <w:r>
+        <w:rPr>
+          <w:rFonts w:asciiTheme="minorEastAsia" w:eastAsiaTheme="minorEastAsia" w:hAnsiTheme="minorEastAsia"/>
+          <w:sz w:val="21"/>
+          <w:szCs w:val="21"/>
+        </w:rPr>
+        <w:t>i</w:t>
+      </w:r>
+      <w:proofErr w:type="spellEnd"/>
+      <w:r>
+        <w:rPr>
+          <w:rFonts w:asciiTheme="minorEastAsia" w:eastAsiaTheme="minorEastAsia" w:hAnsiTheme="minorEastAsia"/>
+          <w:sz w:val="21"/>
+          <w:szCs w:val="21"/>
+        </w:rPr>
+        <w:t>)</w:t>
+      </w:r>
+      <w:r>
+        <w:rPr>
+          <w:rFonts w:asciiTheme="minorEastAsia" w:eastAsiaTheme="minorEastAsia" w:hAnsiTheme="minorEastAsia"/>
           <w:sz w:val="21"/>
           <w:szCs w:val="21"/>
         </w:rPr>
         <w:t>。我们假设先验</w:t>
       </w:r>
-      <w:r>
-        <w:rPr>
-          <w:rFonts w:eastAsia="等线" w:ascii="等线" w:hAnsi="等线" w:asciiTheme="minorEastAsia" w:eastAsiaTheme="minorEastAsia" w:hAnsiTheme="minorEastAsia"/>
-          <w:sz w:val="21"/>
-          <w:szCs w:val="21"/>
-        </w:rPr>
-        <w:t>pθ*(z)</w:t>
-      </w:r>
-      <w:r>
-        <w:rPr>
-          <w:rFonts w:ascii="等线" w:hAnsi="等线" w:eastAsia="等线" w:asciiTheme="minorEastAsia" w:eastAsiaTheme="minorEastAsia" w:hAnsiTheme="minorEastAsia"/>
+      <w:proofErr w:type="spellStart"/>
+      <w:r>
+        <w:rPr>
+          <w:rFonts w:asciiTheme="minorEastAsia" w:eastAsiaTheme="minorEastAsia" w:hAnsiTheme="minorEastAsia"/>
+          <w:sz w:val="21"/>
+          <w:szCs w:val="21"/>
+        </w:rPr>
+        <w:t>pθ</w:t>
+      </w:r>
+      <w:proofErr w:type="spellEnd"/>
+      <w:r>
+        <w:rPr>
+          <w:rFonts w:asciiTheme="minorEastAsia" w:eastAsiaTheme="minorEastAsia" w:hAnsiTheme="minorEastAsia"/>
+          <w:sz w:val="21"/>
+          <w:szCs w:val="21"/>
+        </w:rPr>
+        <w:t>*(z)</w:t>
+      </w:r>
+      <w:r>
+        <w:rPr>
+          <w:rFonts w:asciiTheme="minorEastAsia" w:eastAsiaTheme="minorEastAsia" w:hAnsiTheme="minorEastAsia"/>
           <w:sz w:val="21"/>
           <w:szCs w:val="21"/>
         </w:rPr>
         <w:t>和似然</w:t>
       </w:r>
-      <w:r>
-        <w:rPr>
-          <w:rFonts w:eastAsia="等线" w:ascii="等线" w:hAnsi="等线" w:asciiTheme="minorEastAsia" w:eastAsiaTheme="minorEastAsia" w:hAnsiTheme="minorEastAsia"/>
-          <w:sz w:val="21"/>
-          <w:szCs w:val="21"/>
-        </w:rPr>
-        <w:t>pθ*(x|z)</w:t>
-      </w:r>
-      <w:r>
-        <w:rPr>
-          <w:rFonts w:ascii="等线" w:hAnsi="等线" w:eastAsia="等线" w:asciiTheme="minorEastAsia" w:eastAsiaTheme="minorEastAsia" w:hAnsiTheme="minorEastAsia"/>
+      <w:proofErr w:type="spellStart"/>
+      <w:r>
+        <w:rPr>
+          <w:rFonts w:asciiTheme="minorEastAsia" w:eastAsiaTheme="minorEastAsia" w:hAnsiTheme="minorEastAsia"/>
+          <w:sz w:val="21"/>
+          <w:szCs w:val="21"/>
+        </w:rPr>
+        <w:t>pθ</w:t>
+      </w:r>
+      <w:proofErr w:type="spellEnd"/>
+      <w:r>
+        <w:rPr>
+          <w:rFonts w:asciiTheme="minorEastAsia" w:eastAsiaTheme="minorEastAsia" w:hAnsiTheme="minorEastAsia"/>
+          <w:sz w:val="21"/>
+          <w:szCs w:val="21"/>
+        </w:rPr>
+        <w:t>*(</w:t>
+      </w:r>
+      <w:proofErr w:type="spellStart"/>
+      <w:r>
+        <w:rPr>
+          <w:rFonts w:asciiTheme="minorEastAsia" w:eastAsiaTheme="minorEastAsia" w:hAnsiTheme="minorEastAsia"/>
+          <w:sz w:val="21"/>
+          <w:szCs w:val="21"/>
+        </w:rPr>
+        <w:t>x|z</w:t>
+      </w:r>
+      <w:proofErr w:type="spellEnd"/>
+      <w:r>
+        <w:rPr>
+          <w:rFonts w:asciiTheme="minorEastAsia" w:eastAsiaTheme="minorEastAsia" w:hAnsiTheme="minorEastAsia"/>
+          <w:sz w:val="21"/>
+          <w:szCs w:val="21"/>
+        </w:rPr>
+        <w:t>)</w:t>
+      </w:r>
+      <w:r>
+        <w:rPr>
+          <w:rFonts w:asciiTheme="minorEastAsia" w:eastAsiaTheme="minorEastAsia" w:hAnsiTheme="minorEastAsia"/>
           <w:sz w:val="21"/>
           <w:szCs w:val="21"/>
         </w:rPr>
         <w:t>来自分布参数族</w:t>
       </w:r>
-      <w:r>
-        <w:rPr>
-          <w:rFonts w:eastAsia="等线" w:ascii="等线" w:hAnsi="等线" w:asciiTheme="minorEastAsia" w:eastAsiaTheme="minorEastAsia" w:hAnsiTheme="minorEastAsia"/>
-          <w:sz w:val="21"/>
-          <w:szCs w:val="21"/>
-        </w:rPr>
-        <w:t>pθ(z)</w:t>
-      </w:r>
-      <w:r>
-        <w:rPr>
-          <w:rFonts w:ascii="等线" w:hAnsi="等线" w:eastAsia="等线" w:asciiTheme="minorEastAsia" w:eastAsiaTheme="minorEastAsia" w:hAnsiTheme="minorEastAsia"/>
+      <w:proofErr w:type="spellStart"/>
+      <w:r>
+        <w:rPr>
+          <w:rFonts w:asciiTheme="minorEastAsia" w:eastAsiaTheme="minorEastAsia" w:hAnsiTheme="minorEastAsia"/>
+          <w:sz w:val="21"/>
+          <w:szCs w:val="21"/>
+        </w:rPr>
+        <w:t>pθ</w:t>
+      </w:r>
+      <w:proofErr w:type="spellEnd"/>
+      <w:r>
+        <w:rPr>
+          <w:rFonts w:asciiTheme="minorEastAsia" w:eastAsiaTheme="minorEastAsia" w:hAnsiTheme="minorEastAsia"/>
+          <w:sz w:val="21"/>
+          <w:szCs w:val="21"/>
+        </w:rPr>
+        <w:t>(z)</w:t>
+      </w:r>
+      <w:r>
+        <w:rPr>
+          <w:rFonts w:asciiTheme="minorEastAsia" w:eastAsiaTheme="minorEastAsia" w:hAnsiTheme="minorEastAsia"/>
           <w:sz w:val="21"/>
           <w:szCs w:val="21"/>
         </w:rPr>
         <w:t>和</w:t>
       </w:r>
-      <w:r>
-        <w:rPr>
-          <w:rFonts w:eastAsia="等线" w:ascii="等线" w:hAnsi="等线" w:asciiTheme="minorEastAsia" w:eastAsiaTheme="minorEastAsia" w:hAnsiTheme="minorEastAsia"/>
-          <w:sz w:val="21"/>
-          <w:szCs w:val="21"/>
-        </w:rPr>
-        <w:t>pθ(x|z)</w:t>
-      </w:r>
-      <w:r>
-        <w:rPr>
-          <w:rFonts w:ascii="等线" w:hAnsi="等线" w:eastAsia="等线" w:asciiTheme="minorEastAsia" w:eastAsiaTheme="minorEastAsia" w:hAnsiTheme="minorEastAsia"/>
+      <w:proofErr w:type="spellStart"/>
+      <w:r>
+        <w:rPr>
+          <w:rFonts w:asciiTheme="minorEastAsia" w:eastAsiaTheme="minorEastAsia" w:hAnsiTheme="minorEastAsia"/>
+          <w:sz w:val="21"/>
+          <w:szCs w:val="21"/>
+        </w:rPr>
+        <w:t>pθ</w:t>
+      </w:r>
+      <w:proofErr w:type="spellEnd"/>
+      <w:r>
+        <w:rPr>
+          <w:rFonts w:asciiTheme="minorEastAsia" w:eastAsiaTheme="minorEastAsia" w:hAnsiTheme="minorEastAsia"/>
+          <w:sz w:val="21"/>
+          <w:szCs w:val="21"/>
+        </w:rPr>
+        <w:t>(</w:t>
+      </w:r>
+      <w:proofErr w:type="spellStart"/>
+      <w:r>
+        <w:rPr>
+          <w:rFonts w:asciiTheme="minorEastAsia" w:eastAsiaTheme="minorEastAsia" w:hAnsiTheme="minorEastAsia"/>
+          <w:sz w:val="21"/>
+          <w:szCs w:val="21"/>
+        </w:rPr>
+        <w:t>x|z</w:t>
+      </w:r>
+      <w:proofErr w:type="spellEnd"/>
+      <w:r>
+        <w:rPr>
+          <w:rFonts w:asciiTheme="minorEastAsia" w:eastAsiaTheme="minorEastAsia" w:hAnsiTheme="minorEastAsia"/>
+          <w:sz w:val="21"/>
+          <w:szCs w:val="21"/>
+        </w:rPr>
+        <w:t>)</w:t>
+      </w:r>
+      <w:r>
+        <w:rPr>
+          <w:rFonts w:asciiTheme="minorEastAsia" w:eastAsiaTheme="minorEastAsia" w:hAnsiTheme="minorEastAsia"/>
           <w:sz w:val="21"/>
           <w:szCs w:val="21"/>
         </w:rPr>
@@ -530,7 +798,7 @@
       </w:r>
       <w:r>
         <w:rPr>
-          <w:rFonts w:eastAsia="等线" w:ascii="等线" w:hAnsi="等线" w:asciiTheme="minorEastAsia" w:eastAsiaTheme="minorEastAsia" w:hAnsiTheme="minorEastAsia"/>
+          <w:rFonts w:asciiTheme="minorEastAsia" w:eastAsiaTheme="minorEastAsia" w:hAnsiTheme="minorEastAsia"/>
           <w:sz w:val="21"/>
           <w:szCs w:val="21"/>
         </w:rPr>
@@ -538,7 +806,7 @@
       </w:r>
       <w:r>
         <w:rPr>
-          <w:rFonts w:ascii="等线" w:hAnsi="等线" w:eastAsia="等线" w:asciiTheme="minorEastAsia" w:eastAsiaTheme="minorEastAsia" w:hAnsiTheme="minorEastAsia"/>
+          <w:rFonts w:asciiTheme="minorEastAsia" w:eastAsiaTheme="minorEastAsia" w:hAnsiTheme="minorEastAsia"/>
           <w:sz w:val="21"/>
           <w:szCs w:val="21"/>
         </w:rPr>
@@ -546,7 +814,7 @@
       </w:r>
       <w:r>
         <w:rPr>
-          <w:rFonts w:eastAsia="等线" w:ascii="等线" w:hAnsi="等线" w:asciiTheme="minorEastAsia" w:eastAsiaTheme="minorEastAsia" w:hAnsiTheme="minorEastAsia"/>
+          <w:rFonts w:asciiTheme="minorEastAsia" w:eastAsiaTheme="minorEastAsia" w:hAnsiTheme="minorEastAsia"/>
           <w:sz w:val="21"/>
           <w:szCs w:val="21"/>
         </w:rPr>
@@ -554,7 +822,7 @@
       </w:r>
       <w:r>
         <w:rPr>
-          <w:rFonts w:ascii="等线" w:hAnsi="等线" w:eastAsia="等线" w:asciiTheme="minorEastAsia" w:eastAsiaTheme="minorEastAsia" w:hAnsiTheme="minorEastAsia"/>
+          <w:rFonts w:asciiTheme="minorEastAsia" w:eastAsiaTheme="minorEastAsia" w:hAnsiTheme="minorEastAsia"/>
           <w:sz w:val="21"/>
           <w:szCs w:val="21"/>
         </w:rPr>
@@ -562,7 +830,7 @@
       </w:r>
       <w:r>
         <w:rPr>
-          <w:rFonts w:eastAsia="等线" w:ascii="等线" w:hAnsi="等线" w:asciiTheme="minorEastAsia" w:eastAsiaTheme="minorEastAsia" w:hAnsiTheme="minorEastAsia"/>
+          <w:rFonts w:asciiTheme="minorEastAsia" w:eastAsiaTheme="minorEastAsia" w:hAnsiTheme="minorEastAsia"/>
           <w:sz w:val="21"/>
           <w:szCs w:val="21"/>
         </w:rPr>
@@ -570,7 +838,7 @@
       </w:r>
       <w:r>
         <w:rPr>
-          <w:rFonts w:ascii="等线" w:hAnsi="等线" w:eastAsia="等线" w:asciiTheme="minorEastAsia" w:eastAsiaTheme="minorEastAsia" w:hAnsiTheme="minorEastAsia"/>
+          <w:rFonts w:asciiTheme="minorEastAsia" w:eastAsiaTheme="minorEastAsia" w:hAnsiTheme="minorEastAsia"/>
           <w:sz w:val="21"/>
           <w:szCs w:val="21"/>
         </w:rPr>
@@ -578,180 +846,284 @@
       </w:r>
       <w:r>
         <w:rPr>
-          <w:rFonts w:eastAsia="等线" w:ascii="等线" w:hAnsi="等线" w:asciiTheme="minorEastAsia" w:eastAsiaTheme="minorEastAsia" w:hAnsiTheme="minorEastAsia"/>
-          <w:sz w:val="21"/>
-          <w:szCs w:val="21"/>
-        </w:rPr>
-        <w:t>z(i)</w:t>
-      </w:r>
-      <w:r>
-        <w:rPr>
-          <w:rFonts w:ascii="等线" w:hAnsi="等线" w:eastAsia="等线" w:asciiTheme="minorEastAsia" w:eastAsiaTheme="minorEastAsia" w:hAnsiTheme="minorEastAsia"/>
-          <w:sz w:val="21"/>
-          <w:szCs w:val="21"/>
-        </w:rPr>
-        <w:t>的值对我们来说是未知的。</w:t>
-      </w:r>
-    </w:p>
-    <w:p>
-      <w:pPr>
-        <w:pStyle w:val="Normal"/>
-        <w:rPr/>
-      </w:pPr>
+          <w:rFonts w:asciiTheme="minorEastAsia" w:eastAsiaTheme="minorEastAsia" w:hAnsiTheme="minorEastAsia"/>
+          <w:sz w:val="21"/>
+          <w:szCs w:val="21"/>
+        </w:rPr>
+        <w:t>z(</w:t>
+      </w:r>
+      <w:proofErr w:type="spellStart"/>
+      <w:r>
+        <w:rPr>
+          <w:rFonts w:asciiTheme="minorEastAsia" w:eastAsiaTheme="minorEastAsia" w:hAnsiTheme="minorEastAsia"/>
+          <w:sz w:val="21"/>
+          <w:szCs w:val="21"/>
+        </w:rPr>
+        <w:t>i</w:t>
+      </w:r>
+      <w:proofErr w:type="spellEnd"/>
+      <w:r>
+        <w:rPr>
+          <w:rFonts w:asciiTheme="minorEastAsia" w:eastAsiaTheme="minorEastAsia" w:hAnsiTheme="minorEastAsia"/>
+          <w:sz w:val="21"/>
+          <w:szCs w:val="21"/>
+        </w:rPr>
+        <w:t>)</w:t>
+      </w:r>
+      <w:r>
+        <w:rPr>
+          <w:rFonts w:asciiTheme="minorEastAsia" w:eastAsiaTheme="minorEastAsia" w:hAnsiTheme="minorEastAsia"/>
+          <w:sz w:val="21"/>
+          <w:szCs w:val="21"/>
+        </w:rPr>
+        <w:t>的值对我们来说是</w:t>
+      </w:r>
+      <w:r>
+        <w:rPr>
+          <w:rFonts w:asciiTheme="minorEastAsia" w:eastAsiaTheme="minorEastAsia" w:hAnsiTheme="minorEastAsia"/>
+          <w:sz w:val="21"/>
+          <w:szCs w:val="21"/>
+        </w:rPr>
+        <w:t>未知的。</w:t>
+      </w:r>
+    </w:p>
+    <w:p>
       <w:r>
         <w:rPr>
           <w:sz w:val="28"/>
           <w:szCs w:val="28"/>
         </w:rPr>
+        <w:lastRenderedPageBreak/>
         <w:tab/>
       </w:r>
       <w:r>
-        <w:rPr/>
-        <w:t>非常重要的是，我们不会对边际概率或后验概率做出常见的简化假设。 相反，我们在这里感兴趣的是一种通用算法，即使在以下情况下也能有效工作：</w:t>
-      </w:r>
-    </w:p>
-    <w:p>
-      <w:pPr>
-        <w:pStyle w:val="Normal"/>
-        <w:rPr/>
-      </w:pPr>
-      <w:r>
-        <w:rPr/>
-      </w:r>
-    </w:p>
-    <w:p>
-      <w:pPr>
-        <w:pStyle w:val="ListParagraph"/>
+        <w:t>非常重要的是，我们不会对边际概率或后验概率做出常见的简化假设。</w:t>
+      </w:r>
+      <w:r>
+        <w:t xml:space="preserve"> </w:t>
+      </w:r>
+      <w:r>
+        <w:t>相反，我们在这里感兴趣的是一种通用算法，即使在以下情况下也能有效工作：</w:t>
+      </w:r>
+    </w:p>
+    <w:p/>
+    <w:p>
+      <w:pPr>
+        <w:pStyle w:val="a7"/>
         <w:numPr>
           <w:ilvl w:val="0"/>
           <w:numId w:val="1"/>
         </w:numPr>
-        <w:rPr/>
-      </w:pPr>
-      <w:r>
-        <w:rPr/>
+      </w:pPr>
+      <w:r>
         <w:t>难以处理：边际似然函数</w:t>
       </w:r>
-      <w:r>
-        <w:rPr/>
-        <w:t>pθ(x)=pθ(z)pθ(x|z)</w:t>
-      </w:r>
-      <w:r>
-        <w:rPr/>
+      <w:proofErr w:type="spellStart"/>
+      <w:r>
+        <w:t>pθ</w:t>
+      </w:r>
+      <w:proofErr w:type="spellEnd"/>
+      <w:r>
+        <w:t>(x)=</w:t>
+      </w:r>
+      <w:proofErr w:type="spellStart"/>
+      <w:r>
+        <w:t>pθ</w:t>
+      </w:r>
+      <w:proofErr w:type="spellEnd"/>
+      <w:r>
+        <w:t>(z)</w:t>
+      </w:r>
+      <w:proofErr w:type="spellStart"/>
+      <w:r>
+        <w:t>pθ</w:t>
+      </w:r>
+      <w:proofErr w:type="spellEnd"/>
+      <w:r>
+        <w:t>(</w:t>
+      </w:r>
+      <w:proofErr w:type="spellStart"/>
+      <w:r>
+        <w:t>x|z</w:t>
+      </w:r>
+      <w:proofErr w:type="spellEnd"/>
+      <w:r>
+        <w:t>)</w:t>
+      </w:r>
+      <w:r>
         <w:t>的积分难以处理的情况（因此我们无法评估或区分边际似然函数），其中真实的后验密度</w:t>
       </w:r>
-      <w:r>
-        <w:rPr/>
-        <w:t>pθ(z|x)=pθ(x|z)pθ(z )/pθ(x)</w:t>
-      </w:r>
-      <w:r>
-        <w:rPr/>
+      <w:proofErr w:type="spellStart"/>
+      <w:r>
+        <w:t>pθ</w:t>
+      </w:r>
+      <w:proofErr w:type="spellEnd"/>
+      <w:r>
+        <w:t>(</w:t>
+      </w:r>
+      <w:proofErr w:type="spellStart"/>
+      <w:r>
+        <w:t>z|x</w:t>
+      </w:r>
+      <w:proofErr w:type="spellEnd"/>
+      <w:r>
+        <w:t>)=</w:t>
+      </w:r>
+      <w:proofErr w:type="spellStart"/>
+      <w:r>
+        <w:t>pθ</w:t>
+      </w:r>
+      <w:proofErr w:type="spellEnd"/>
+      <w:r>
+        <w:t>(</w:t>
+      </w:r>
+      <w:proofErr w:type="spellStart"/>
+      <w:r>
+        <w:t>x|z</w:t>
+      </w:r>
+      <w:proofErr w:type="spellEnd"/>
+      <w:r>
+        <w:t>)</w:t>
+      </w:r>
+      <w:proofErr w:type="spellStart"/>
+      <w:r>
+        <w:t>pθ</w:t>
+      </w:r>
+      <w:proofErr w:type="spellEnd"/>
+      <w:r>
+        <w:t>(z )/</w:t>
+      </w:r>
+      <w:proofErr w:type="spellStart"/>
+      <w:r>
+        <w:t>pθ</w:t>
+      </w:r>
+      <w:proofErr w:type="spellEnd"/>
+      <w:r>
+        <w:t>(x)</w:t>
+      </w:r>
+      <w:r>
         <w:t>是难以处理的（因此不能使用</w:t>
       </w:r>
       <w:r>
-        <w:rPr/>
         <w:t>EM</w:t>
       </w:r>
       <w:r>
-        <w:rPr/>
         <w:t>算法），并且任何合理的平均场</w:t>
       </w:r>
       <w:r>
-        <w:rPr/>
         <w:t>VB</w:t>
       </w:r>
       <w:r>
-        <w:rPr/>
-        <w:t>算法所需的积分也是难以处理的。 这些难以处理性非常普遍，并且出现在中等复杂似然函数</w:t>
-      </w:r>
-      <w:r>
-        <w:rPr/>
-        <w:t>pθ(x|z)</w:t>
-      </w:r>
-      <w:r>
-        <w:rPr/>
-        <w:t>的情况下，例如， 具有非线性隐藏层的神经网络。</w:t>
-      </w:r>
-    </w:p>
-    <w:p>
-      <w:pPr>
-        <w:pStyle w:val="ListParagraph"/>
+        <w:t>算法所需的积分也是难以处理的。</w:t>
+      </w:r>
+      <w:r>
+        <w:t xml:space="preserve"> </w:t>
+      </w:r>
+      <w:r>
+        <w:t>这些难以处理性非常普遍，并且出现在中等复杂似然函数</w:t>
+      </w:r>
+      <w:proofErr w:type="spellStart"/>
+      <w:r>
+        <w:t>pθ</w:t>
+      </w:r>
+      <w:proofErr w:type="spellEnd"/>
+      <w:r>
+        <w:t>(</w:t>
+      </w:r>
+      <w:proofErr w:type="spellStart"/>
+      <w:r>
+        <w:t>x|z</w:t>
+      </w:r>
+      <w:proofErr w:type="spellEnd"/>
+      <w:r>
+        <w:t>)</w:t>
+      </w:r>
+      <w:r>
+        <w:t>的情况下，例如</w:t>
+      </w:r>
+      <w:r>
+        <w:t>，</w:t>
+      </w:r>
+      <w:r>
+        <w:t xml:space="preserve"> </w:t>
+      </w:r>
+      <w:r>
+        <w:t>具有非线性隐藏层的神经网络。</w:t>
+      </w:r>
+    </w:p>
+    <w:p>
+      <w:pPr>
+        <w:pStyle w:val="a7"/>
         <w:numPr>
           <w:ilvl w:val="0"/>
           <w:numId w:val="1"/>
         </w:numPr>
-        <w:rPr/>
-      </w:pPr>
-      <w:r>
-        <w:rPr/>
+      </w:pPr>
+      <w:r>
         <w:t>一个大型数据集：我们有如此多的数据，批量优化成本太高</w:t>
       </w:r>
       <w:r>
-        <w:rPr/>
         <w:t xml:space="preserve">; </w:t>
       </w:r>
       <w:r>
-        <w:rPr/>
-        <w:t>我们想使用小型微型计算机甚至单个数据点进行参数更新。 基于采样的解决方案，例如 蒙特卡罗</w:t>
-      </w:r>
-      <w:r>
-        <w:rPr/>
+        <w:t>我们想使用小型微型计算机甚至单个数据点进行参数更新。</w:t>
+      </w:r>
+      <w:r>
+        <w:t xml:space="preserve"> </w:t>
+      </w:r>
+      <w:r>
+        <w:t>基于采样的解决方案，例如</w:t>
+      </w:r>
+      <w:r>
+        <w:t xml:space="preserve"> </w:t>
+      </w:r>
+      <w:r>
+        <w:t>蒙特卡罗</w:t>
+      </w:r>
+      <w:r>
         <w:t>EM</w:t>
       </w:r>
       <w:r>
-        <w:rPr/>
         <w:t>一般来说太慢，因为它涉及每个数据点通常昂贵的采样循环。</w:t>
       </w:r>
     </w:p>
     <w:p>
       <w:pPr>
-        <w:pStyle w:val="ListParagraph"/>
-        <w:ind w:left="780" w:hanging="0"/>
-        <w:rPr/>
-      </w:pPr>
-      <w:r>
-        <w:rPr/>
-      </w:r>
-    </w:p>
-    <w:p>
-      <w:pPr>
-        <w:pStyle w:val="Normal"/>
+        <w:pStyle w:val="a7"/>
+        <w:ind w:left="780" w:firstLine="0"/>
+      </w:pPr>
+    </w:p>
+    <w:p>
+      <w:pPr>
         <w:ind w:firstLine="420"/>
-        <w:rPr/>
-      </w:pPr>
-      <w:bookmarkStart w:id="0" w:name="_GoBack"/>
-      <w:bookmarkEnd w:id="0"/>
-      <w:r>
-        <w:rPr/>
+      </w:pPr>
+      <w:r>
         <w:t>我们对以上场景中的三个相关问题感兴趣并提出解决方案：</w:t>
       </w:r>
     </w:p>
-    <w:p>
-      <w:pPr>
-        <w:pStyle w:val="Normal"/>
-        <w:rPr/>
-      </w:pPr>
-      <w:r>
-        <w:rPr/>
-      </w:r>
-    </w:p>
-    <w:p>
-      <w:pPr>
-        <w:pStyle w:val="Normal"/>
+    <w:p/>
+    <w:p>
+      <w:pPr>
         <w:widowControl/>
         <w:ind w:firstLine="420"/>
         <w:jc w:val="left"/>
         <w:rPr>
-          <w:rFonts w:eastAsia="等线" w:cs="宋体" w:eastAsiaTheme="minorHAnsi"/>
-          <w:szCs w:val="21"/>
-        </w:rPr>
-      </w:pPr>
-      <w:r>
-        <w:rPr>
-          <w:rFonts w:eastAsia="等线" w:cs="宋体" w:eastAsiaTheme="minorHAnsi"/>
+          <w:rFonts w:eastAsiaTheme="minorHAnsi" w:cs="宋体"/>
+          <w:szCs w:val="21"/>
+        </w:rPr>
+      </w:pPr>
+      <w:r>
+        <w:rPr>
+          <w:rFonts w:eastAsiaTheme="minorHAnsi" w:cs="宋体"/>
           <w:szCs w:val="21"/>
         </w:rPr>
         <w:t>1.</w:t>
+      </w:r>
+      <w:r>
+        <w:rPr>
+          <w:rFonts w:eastAsiaTheme="minorHAnsi" w:cs="宋体"/>
+          <w:szCs w:val="21"/>
+        </w:rPr>
         <w:tab/>
       </w:r>
       <w:r>
@@ -763,7 +1135,7 @@
       </w:r>
       <w:r>
         <w:rPr>
-          <w:rFonts w:eastAsia="等线" w:cs="宋体" w:eastAsiaTheme="minorHAnsi"/>
+          <w:rFonts w:eastAsiaTheme="minorHAnsi" w:cs="宋体"/>
           <w:szCs w:val="21"/>
         </w:rPr>
         <w:t>θ</w:t>
@@ -777,7 +1149,7 @@
       </w:r>
       <w:r>
         <w:rPr>
-          <w:rFonts w:eastAsia="等线" w:cs="宋体" w:eastAsiaTheme="minorHAnsi"/>
+          <w:rFonts w:eastAsiaTheme="minorHAnsi" w:cs="宋体"/>
           <w:szCs w:val="21"/>
         </w:rPr>
         <w:t>ML</w:t>
@@ -791,7 +1163,7 @@
       </w:r>
       <w:r>
         <w:rPr>
-          <w:rFonts w:eastAsia="等线" w:cs="宋体" w:eastAsiaTheme="minorHAnsi"/>
+          <w:rFonts w:eastAsiaTheme="minorHAnsi" w:cs="宋体"/>
           <w:szCs w:val="21"/>
         </w:rPr>
         <w:t>MAP</w:t>
@@ -801,26 +1173,73 @@
           <w:rFonts w:cs="宋体"/>
           <w:szCs w:val="21"/>
         </w:rPr>
-        <w:t>估计。 参数可以是它们自己感兴趣的，例如， 如果我们正在分析一些自然过程。 它们还允许我们模仿隐藏的随机过程并生成类似于真实数据的人工数据。</w:t>
-      </w:r>
-    </w:p>
-    <w:p>
-      <w:pPr>
-        <w:pStyle w:val="Normal"/>
+        <w:t>估计。</w:t>
+      </w:r>
+      <w:r>
+        <w:rPr>
+          <w:rFonts w:cs="宋体"/>
+          <w:szCs w:val="21"/>
+        </w:rPr>
+        <w:t xml:space="preserve"> </w:t>
+      </w:r>
+      <w:r>
+        <w:rPr>
+          <w:rFonts w:cs="宋体"/>
+          <w:szCs w:val="21"/>
+        </w:rPr>
+        <w:t>参数可以是它们自己感兴趣的，例如，</w:t>
+      </w:r>
+      <w:r>
+        <w:rPr>
+          <w:rFonts w:cs="宋体"/>
+          <w:szCs w:val="21"/>
+        </w:rPr>
+        <w:t xml:space="preserve"> </w:t>
+      </w:r>
+      <w:r>
+        <w:rPr>
+          <w:rFonts w:cs="宋体"/>
+          <w:szCs w:val="21"/>
+        </w:rPr>
+        <w:t>如果我们正在分析一些自然过程。</w:t>
+      </w:r>
+      <w:r>
+        <w:rPr>
+          <w:rFonts w:cs="宋体"/>
+          <w:szCs w:val="21"/>
+        </w:rPr>
+        <w:t xml:space="preserve"> </w:t>
+      </w:r>
+      <w:r>
+        <w:rPr>
+          <w:rFonts w:cs="宋体"/>
+          <w:szCs w:val="21"/>
+        </w:rPr>
+        <w:t>它们还允许我们模仿隐藏的随机过程并生成类似于真实数据的人工数据。</w:t>
+      </w:r>
+    </w:p>
+    <w:p>
+      <w:pPr>
         <w:widowControl/>
         <w:ind w:firstLine="420"/>
         <w:jc w:val="left"/>
         <w:rPr>
-          <w:rFonts w:eastAsia="等线" w:cs="宋体" w:eastAsiaTheme="minorHAnsi"/>
-          <w:szCs w:val="21"/>
-        </w:rPr>
-      </w:pPr>
-      <w:r>
-        <w:rPr>
-          <w:rFonts w:eastAsia="等线" w:cs="宋体" w:eastAsiaTheme="minorHAnsi"/>
+          <w:rFonts w:eastAsiaTheme="minorHAnsi" w:cs="宋体"/>
+          <w:szCs w:val="21"/>
+        </w:rPr>
+      </w:pPr>
+      <w:r>
+        <w:rPr>
+          <w:rFonts w:eastAsiaTheme="minorHAnsi" w:cs="宋体"/>
           <w:szCs w:val="21"/>
         </w:rPr>
         <w:t>2.</w:t>
+      </w:r>
+      <w:r>
+        <w:rPr>
+          <w:rFonts w:eastAsiaTheme="minorHAnsi" w:cs="宋体"/>
+          <w:szCs w:val="21"/>
+        </w:rPr>
         <w:tab/>
       </w:r>
       <w:r>
@@ -832,7 +1251,7 @@
       </w:r>
       <w:r>
         <w:rPr>
-          <w:rFonts w:eastAsia="等线" w:cs="宋体" w:eastAsiaTheme="minorHAnsi"/>
+          <w:rFonts w:eastAsiaTheme="minorHAnsi" w:cs="宋体"/>
           <w:szCs w:val="21"/>
         </w:rPr>
         <w:t>θ</w:t>
@@ -846,7 +1265,7 @@
       </w:r>
       <w:r>
         <w:rPr>
-          <w:rFonts w:eastAsia="等线" w:cs="宋体" w:eastAsiaTheme="minorHAnsi"/>
+          <w:rFonts w:eastAsiaTheme="minorHAnsi" w:cs="宋体"/>
           <w:szCs w:val="21"/>
         </w:rPr>
         <w:t>x</w:t>
@@ -856,11 +1275,18 @@
           <w:rFonts w:cs="宋体"/>
           <w:szCs w:val="21"/>
         </w:rPr>
-        <w:t>的潜在变量</w:t>
-      </w:r>
-      <w:r>
-        <w:rPr>
-          <w:rFonts w:eastAsia="等线" w:cs="宋体" w:eastAsiaTheme="minorHAnsi"/>
+        <w:t>的潜在</w:t>
+      </w:r>
+      <w:r>
+        <w:rPr>
+          <w:rFonts w:cs="宋体"/>
+          <w:szCs w:val="21"/>
+        </w:rPr>
+        <w:t>变量</w:t>
+      </w:r>
+      <w:r>
+        <w:rPr>
+          <w:rFonts w:eastAsiaTheme="minorHAnsi" w:cs="宋体"/>
           <w:szCs w:val="21"/>
         </w:rPr>
         <w:t>z</w:t>
@@ -870,24 +1296,43 @@
           <w:rFonts w:cs="宋体"/>
           <w:szCs w:val="21"/>
         </w:rPr>
-        <w:t>的有效近似后推断。 这对编码或数据表示任务很有用。</w:t>
-      </w:r>
-    </w:p>
-    <w:p>
-      <w:pPr>
-        <w:pStyle w:val="Normal"/>
+        <w:t>的有效近似后推断。</w:t>
+      </w:r>
+      <w:r>
+        <w:rPr>
+          <w:rFonts w:cs="宋体"/>
+          <w:szCs w:val="21"/>
+        </w:rPr>
+        <w:t xml:space="preserve"> </w:t>
+      </w:r>
+      <w:r>
+        <w:rPr>
+          <w:rFonts w:cs="宋体"/>
+          <w:szCs w:val="21"/>
+        </w:rPr>
+        <w:t>这对编码或数据表示任务很有用。</w:t>
+      </w:r>
+    </w:p>
+    <w:p>
+      <w:pPr>
         <w:ind w:firstLine="420"/>
         <w:rPr>
-          <w:rFonts w:eastAsia="等线" w:cs="宋体" w:eastAsiaTheme="minorHAnsi"/>
-          <w:szCs w:val="21"/>
-        </w:rPr>
-      </w:pPr>
-      <w:r>
-        <w:rPr>
-          <w:rFonts w:eastAsia="等线" w:cs="宋体" w:eastAsiaTheme="minorHAnsi"/>
+          <w:rFonts w:eastAsiaTheme="minorHAnsi" w:cs="宋体"/>
+          <w:szCs w:val="21"/>
+        </w:rPr>
+      </w:pPr>
+      <w:r>
+        <w:rPr>
+          <w:rFonts w:eastAsiaTheme="minorHAnsi" w:cs="宋体"/>
           <w:szCs w:val="21"/>
         </w:rPr>
         <w:t>3.</w:t>
+      </w:r>
+      <w:r>
+        <w:rPr>
+          <w:rFonts w:eastAsiaTheme="minorHAnsi" w:cs="宋体"/>
+          <w:szCs w:val="21"/>
+        </w:rPr>
         <w:tab/>
       </w:r>
       <w:r>
@@ -899,7 +1344,7 @@
       </w:r>
       <w:r>
         <w:rPr>
-          <w:rFonts w:eastAsia="等线" w:cs="宋体" w:eastAsiaTheme="minorHAnsi"/>
+          <w:rFonts w:eastAsiaTheme="minorHAnsi" w:cs="宋体"/>
           <w:szCs w:val="21"/>
         </w:rPr>
         <w:t>x</w:t>
@@ -909,11 +1354,25 @@
           <w:rFonts w:cs="宋体"/>
           <w:szCs w:val="21"/>
         </w:rPr>
-        <w:t>的有效近似边际推断。 这允许我们执行各种推理任务，其中需要先验</w:t>
-      </w:r>
-      <w:r>
-        <w:rPr>
-          <w:rFonts w:eastAsia="等线" w:cs="宋体" w:eastAsiaTheme="minorHAnsi"/>
+        <w:t>的有效近似边际推断。</w:t>
+      </w:r>
+      <w:r>
+        <w:rPr>
+          <w:rFonts w:cs="宋体"/>
+          <w:szCs w:val="21"/>
+        </w:rPr>
+        <w:t xml:space="preserve"> </w:t>
+      </w:r>
+      <w:r>
+        <w:rPr>
+          <w:rFonts w:cs="宋体"/>
+          <w:szCs w:val="21"/>
+        </w:rPr>
+        <w:t>这允许我们执行各种推理任务，其中需要先验</w:t>
+      </w:r>
+      <w:r>
+        <w:rPr>
+          <w:rFonts w:eastAsiaTheme="minorHAnsi" w:cs="宋体"/>
           <w:szCs w:val="21"/>
         </w:rPr>
         <w:t>x</w:t>
@@ -923,266 +1382,410 @@
           <w:rFonts w:cs="宋体"/>
           <w:szCs w:val="21"/>
         </w:rPr>
-        <w:t>。 计算机视觉中的常见应用包括图像去噪，修复和超分辨率。</w:t>
-      </w:r>
-    </w:p>
-    <w:p>
-      <w:pPr>
-        <w:pStyle w:val="Normal"/>
+        <w:t>。</w:t>
+      </w:r>
+      <w:r>
+        <w:rPr>
+          <w:rFonts w:cs="宋体"/>
+          <w:szCs w:val="21"/>
+        </w:rPr>
+        <w:t xml:space="preserve"> </w:t>
+      </w:r>
+      <w:r>
+        <w:rPr>
+          <w:rFonts w:cs="宋体"/>
+          <w:szCs w:val="21"/>
+        </w:rPr>
+        <w:t>计算机视觉中的常见应用包括图像去噪，修复和超分辨率。</w:t>
+      </w:r>
+    </w:p>
+    <w:p>
+      <w:pPr>
         <w:ind w:firstLine="420"/>
         <w:rPr>
-          <w:rFonts w:eastAsia="等线" w:eastAsiaTheme="minorHAnsi"/>
-          <w:szCs w:val="21"/>
-        </w:rPr>
-      </w:pPr>
-      <w:r>
-        <w:rPr>
-          <w:rFonts w:eastAsia="等线" w:eastAsiaTheme="minorHAnsi"/>
-          <w:szCs w:val="21"/>
-        </w:rPr>
-      </w:r>
-    </w:p>
-    <w:p>
-      <w:pPr>
-        <w:pStyle w:val="Normal"/>
+          <w:rFonts w:eastAsiaTheme="minorHAnsi"/>
+          <w:szCs w:val="21"/>
+        </w:rPr>
+      </w:pPr>
+    </w:p>
+    <w:p>
+      <w:pPr>
         <w:ind w:firstLine="420"/>
-        <w:rPr/>
-      </w:pPr>
-      <w:r>
-        <w:rPr/>
+      </w:pPr>
+      <w:r>
         <w:t>为了解决上述问题，我们引入一个识别模型</w:t>
       </w:r>
-      <w:r>
-        <w:rPr/>
-        <w:t>qφ(z|x)</w:t>
-      </w:r>
-      <w:r>
-        <w:rPr/>
+      <w:proofErr w:type="spellStart"/>
+      <w:r>
+        <w:t>qφ</w:t>
+      </w:r>
+      <w:proofErr w:type="spellEnd"/>
+      <w:r>
+        <w:t>(</w:t>
+      </w:r>
+      <w:proofErr w:type="spellStart"/>
+      <w:r>
+        <w:t>z|x</w:t>
+      </w:r>
+      <w:proofErr w:type="spellEnd"/>
+      <w:r>
+        <w:t>)</w:t>
+      </w:r>
+      <w:r>
         <w:t>：对难以处理的真后验</w:t>
       </w:r>
-      <w:r>
-        <w:rPr/>
-        <w:t>pθ(z |x)</w:t>
-      </w:r>
-      <w:r>
-        <w:rPr/>
+      <w:proofErr w:type="spellStart"/>
+      <w:r>
+        <w:t>pθ</w:t>
+      </w:r>
+      <w:proofErr w:type="spellEnd"/>
+      <w:r>
+        <w:t>(z |x)</w:t>
+      </w:r>
+      <w:r>
         <w:t>的近似。注意，与平均场变分推断中的近似后验相比，它不一定是阶乘的，并且其参数</w:t>
       </w:r>
       <w:r>
-        <w:rPr/>
         <w:t>φ</w:t>
       </w:r>
       <w:r>
-        <w:rPr/>
-        <w:t>不是根据某些闭合形式的期望来计算的。 相反，我们将介绍一种与生成模型参数</w:t>
-      </w:r>
-      <w:r>
-        <w:rPr/>
+        <w:t>不是根据某些闭合形式的期望来计算的。</w:t>
+      </w:r>
+      <w:r>
+        <w:t xml:space="preserve"> </w:t>
+      </w:r>
+      <w:r>
+        <w:t>相反，我们将介绍一种与生成模型参数</w:t>
+      </w:r>
+      <w:r>
         <w:t>θ</w:t>
       </w:r>
       <w:r>
-        <w:rPr/>
         <w:t>一起学习识别模型参数</w:t>
       </w:r>
       <w:r>
-        <w:rPr/>
         <w:t>φ</w:t>
       </w:r>
       <w:r>
-        <w:rPr/>
         <w:t>的方法。</w:t>
       </w:r>
     </w:p>
     <w:p>
       <w:pPr>
-        <w:pStyle w:val="Normal"/>
         <w:ind w:firstLine="420"/>
-        <w:rPr/>
-      </w:pPr>
-      <w:r>
-        <w:rPr/>
+      </w:pPr>
+      <w:r>
         <w:t>从编码理论的角度来看，隐变量</w:t>
       </w:r>
       <w:r>
-        <w:rPr/>
         <w:t>z</w:t>
       </w:r>
       <w:r>
-        <w:rPr/>
-        <w:t>具有作为潜在表示或编码的解释。 因此，在本文中，我们还将识别模型</w:t>
-      </w:r>
-      <w:r>
-        <w:rPr/>
+        <w:t>具有作为潜在表示或编码的解释。</w:t>
+      </w:r>
+      <w:r>
+        <w:t xml:space="preserve"> </w:t>
+      </w:r>
+      <w:r>
+        <w:t>因此，在本文中，我们还将识别模型</w:t>
+      </w:r>
+      <w:proofErr w:type="spellStart"/>
+      <w:r>
         <w:t>qφ</w:t>
       </w:r>
-      <w:r>
-        <w:rPr/>
+      <w:proofErr w:type="spellEnd"/>
+      <w:r>
         <w:t>（</w:t>
       </w:r>
       <w:r>
-        <w:rPr/>
         <w:t>z | x</w:t>
       </w:r>
       <w:r>
-        <w:rPr/>
         <w:t>）称为概率编码器，由于给定数据点</w:t>
       </w:r>
       <w:r>
-        <w:rPr/>
         <w:t>x</w:t>
       </w:r>
       <w:r>
-        <w:rPr/>
         <w:t>，它在编码</w:t>
       </w:r>
       <w:r>
-        <w:rPr/>
         <w:t>z</w:t>
       </w:r>
       <w:r>
-        <w:rPr/>
         <w:t>的可能值上产生分布（例如高斯分布），从该编码</w:t>
       </w:r>
       <w:r>
-        <w:rPr/>
         <w:t>z</w:t>
       </w:r>
       <w:r>
-        <w:rPr/>
         <w:t>可以生成数据点</w:t>
       </w:r>
       <w:r>
-        <w:rPr/>
         <w:t>x</w:t>
       </w:r>
       <w:r>
-        <w:rPr/>
-        <w:t>。 类似地，我们将</w:t>
-      </w:r>
-      <w:r>
-        <w:rPr/>
-        <w:t>pθ(x|z)</w:t>
-      </w:r>
-      <w:r>
-        <w:rPr/>
+        <w:t>。</w:t>
+      </w:r>
+      <w:r>
+        <w:t xml:space="preserve"> </w:t>
+      </w:r>
+      <w:r>
+        <w:t>类似地，我们将</w:t>
+      </w:r>
+      <w:proofErr w:type="spellStart"/>
+      <w:r>
+        <w:t>pθ</w:t>
+      </w:r>
+      <w:proofErr w:type="spellEnd"/>
+      <w:r>
+        <w:t>(</w:t>
+      </w:r>
+      <w:proofErr w:type="spellStart"/>
+      <w:r>
+        <w:t>x|z</w:t>
+      </w:r>
+      <w:proofErr w:type="spellEnd"/>
+      <w:r>
+        <w:t>)</w:t>
+      </w:r>
+      <w:r>
         <w:t>称为概率解码器，因为给定编码</w:t>
       </w:r>
       <w:r>
-        <w:rPr/>
         <w:t>z</w:t>
       </w:r>
       <w:r>
-        <w:rPr/>
         <w:t>，它产生对</w:t>
       </w:r>
       <w:r>
-        <w:rPr/>
         <w:t>x</w:t>
       </w:r>
       <w:r>
-        <w:rPr/>
         <w:t>的可能对应值的分布。</w:t>
       </w:r>
     </w:p>
+    <w:p/>
+    <w:p>
+      <w:pPr>
+        <w:rPr>
+          <w:sz w:val="28"/>
+          <w:szCs w:val="28"/>
+        </w:rPr>
+      </w:pPr>
+      <w:r>
+        <w:rPr>
+          <w:sz w:val="28"/>
+          <w:szCs w:val="28"/>
+        </w:rPr>
+        <w:t>2.</w:t>
+      </w:r>
+      <w:r>
+        <w:rPr>
+          <w:rFonts w:hint="eastAsia"/>
+          <w:sz w:val="28"/>
+          <w:szCs w:val="28"/>
+        </w:rPr>
+        <w:t>2</w:t>
+      </w:r>
+      <w:r>
+        <w:rPr>
+          <w:sz w:val="28"/>
+          <w:szCs w:val="28"/>
+        </w:rPr>
+        <w:t xml:space="preserve"> </w:t>
+      </w:r>
+      <w:r>
+        <w:rPr>
+          <w:rFonts w:hint="eastAsia"/>
+          <w:sz w:val="28"/>
+          <w:szCs w:val="28"/>
+        </w:rPr>
+        <w:t>变分下界</w:t>
+      </w:r>
+    </w:p>
+    <w:p>
+      <w:pPr>
+        <w:pStyle w:val="a6"/>
+        <w:spacing w:beforeAutospacing="0" w:afterAutospacing="0"/>
+        <w:rPr>
+          <w:rFonts w:asciiTheme="minorEastAsia" w:eastAsiaTheme="minorEastAsia" w:hAnsiTheme="minorEastAsia"/>
+          <w:sz w:val="21"/>
+          <w:szCs w:val="21"/>
+        </w:rPr>
+      </w:pPr>
+      <w:r>
+        <w:tab/>
+      </w:r>
+      <w:r>
+        <w:rPr>
+          <w:rFonts w:asciiTheme="minorEastAsia" w:eastAsiaTheme="minorEastAsia" w:hAnsiTheme="minorEastAsia"/>
+          <w:sz w:val="21"/>
+          <w:szCs w:val="21"/>
+        </w:rPr>
+        <w:t>边缘似然函数由各个数据点的边缘似然函数的总和组成，这些都可以改写为：右边第一项代表的是近似后验和真实后验的KL散度，因为KL散度非负，所以右边第二项被叫做每个数据点</w:t>
+      </w:r>
+      <w:proofErr w:type="spellStart"/>
+      <w:r>
+        <w:rPr>
+          <w:rFonts w:asciiTheme="minorEastAsia" w:eastAsiaTheme="minorEastAsia" w:hAnsiTheme="minorEastAsia"/>
+          <w:sz w:val="21"/>
+          <w:szCs w:val="21"/>
+        </w:rPr>
+        <w:t>i</w:t>
+      </w:r>
+      <w:proofErr w:type="spellEnd"/>
+      <w:r>
+        <w:rPr>
+          <w:rFonts w:asciiTheme="minorEastAsia" w:eastAsiaTheme="minorEastAsia" w:hAnsiTheme="minorEastAsia"/>
+          <w:sz w:val="21"/>
+          <w:szCs w:val="21"/>
+        </w:rPr>
+        <w:t>边缘似然函数的变分下界，可写成：也可以被写成：</w:t>
+      </w:r>
+    </w:p>
+    <w:p>
+      <w:pPr>
+        <w:rPr>
+          <w:rFonts w:asciiTheme="minorEastAsia" w:hAnsiTheme="minorEastAsia" w:cs="宋体"/>
+          <w:szCs w:val="21"/>
+        </w:rPr>
+      </w:pPr>
+      <w:r>
+        <w:rPr>
+          <w:rFonts w:asciiTheme="minorEastAsia" w:hAnsiTheme="minorEastAsia" w:cs="宋体"/>
+          <w:szCs w:val="21"/>
+        </w:rPr>
+        <w:t>我们想要对于 变分参数φ和生成参数θ微分和优化下界L（θ，φ; x（</w:t>
+      </w:r>
+      <w:proofErr w:type="spellStart"/>
+      <w:r>
+        <w:rPr>
+          <w:rFonts w:asciiTheme="minorEastAsia" w:hAnsiTheme="minorEastAsia" w:cs="宋体"/>
+          <w:szCs w:val="21"/>
+        </w:rPr>
+        <w:t>i</w:t>
+      </w:r>
+      <w:proofErr w:type="spellEnd"/>
+      <w:r>
+        <w:rPr>
+          <w:rFonts w:asciiTheme="minorEastAsia" w:hAnsiTheme="minorEastAsia" w:cs="宋体"/>
+          <w:szCs w:val="21"/>
+        </w:rPr>
+        <w:t>））。 但是，下限对于参数 φ的梯度为有点问题。 对于这类问题，通常的（幼稚）蒙特卡罗梯度估计是：。 该梯度估计器表现出非常高的方差（参见例如[BJP12]）;其中;并且对我们的目的来说是不切实际的。</w:t>
+      </w:r>
+    </w:p>
+    <w:p>
+      <w:pPr>
+        <w:rPr>
+          <w:rFonts w:asciiTheme="minorEastAsia" w:hAnsiTheme="minorEastAsia"/>
+          <w:szCs w:val="21"/>
+        </w:rPr>
+      </w:pPr>
+    </w:p>
+    <w:p>
+      <w:pPr>
+        <w:rPr>
+          <w:sz w:val="28"/>
+          <w:szCs w:val="28"/>
+        </w:rPr>
+      </w:pPr>
+      <w:r>
+        <w:rPr>
+          <w:sz w:val="28"/>
+          <w:szCs w:val="28"/>
+        </w:rPr>
+        <w:t>2.</w:t>
+      </w:r>
+      <w:r>
+        <w:rPr>
+          <w:rFonts w:hint="eastAsia"/>
+          <w:sz w:val="28"/>
+          <w:szCs w:val="28"/>
+        </w:rPr>
+        <w:t>3</w:t>
+      </w:r>
+      <w:r>
+        <w:rPr>
+          <w:sz w:val="28"/>
+          <w:szCs w:val="28"/>
+        </w:rPr>
+        <w:t xml:space="preserve"> </w:t>
+      </w:r>
+      <w:r>
+        <w:rPr>
+          <w:rFonts w:hint="eastAsia"/>
+          <w:sz w:val="28"/>
+          <w:szCs w:val="28"/>
+        </w:rPr>
+        <w:t>S</w:t>
+      </w:r>
+      <w:r>
+        <w:rPr>
+          <w:sz w:val="28"/>
+          <w:szCs w:val="28"/>
+        </w:rPr>
+        <w:t>GVB</w:t>
+      </w:r>
+      <w:r>
+        <w:rPr>
+          <w:rFonts w:hint="eastAsia"/>
+          <w:sz w:val="28"/>
+          <w:szCs w:val="28"/>
+        </w:rPr>
+        <w:t>估计器</w:t>
+      </w:r>
+      <w:bookmarkStart w:id="0" w:name="_GoBack"/>
+      <w:bookmarkEnd w:id="0"/>
+      <w:r>
+        <w:rPr>
+          <w:rFonts w:hint="eastAsia"/>
+          <w:sz w:val="28"/>
+          <w:szCs w:val="28"/>
+        </w:rPr>
+        <w:t>和A</w:t>
+      </w:r>
+      <w:r>
+        <w:rPr>
+          <w:sz w:val="28"/>
+          <w:szCs w:val="28"/>
+        </w:rPr>
+        <w:t>EVB</w:t>
+      </w:r>
+      <w:r>
+        <w:rPr>
+          <w:rFonts w:hint="eastAsia"/>
+          <w:sz w:val="28"/>
+          <w:szCs w:val="28"/>
+        </w:rPr>
+        <w:t>算法</w:t>
+      </w:r>
+    </w:p>
+    <w:p>
+      <w:pPr>
+        <w:rPr>
+          <w:rFonts w:asciiTheme="minorEastAsia" w:hAnsiTheme="minorEastAsia" w:hint="eastAsia"/>
+          <w:szCs w:val="21"/>
+        </w:rPr>
+      </w:pPr>
+    </w:p>
     <w:sectPr>
-      <w:type w:val="nextPage"/>
       <w:pgSz w:w="11906" w:h="16838"/>
-      <w:pgMar w:left="1800" w:right="1800" w:header="0" w:top="1440" w:footer="0" w:bottom="1440" w:gutter="0"/>
-      <w:pgNumType w:fmt="decimal"/>
-      <w:formProt w:val="false"/>
-      <w:textDirection w:val="lrTb"/>
-      <w:docGrid w:type="lines" w:linePitch="312" w:charSpace="0"/>
+      <w:pgMar w:top="1440" w:right="1800" w:bottom="1440" w:left="1800" w:header="0" w:footer="0" w:gutter="0"/>
+      <w:cols w:space="720"/>
+      <w:formProt w:val="0"/>
+      <w:docGrid w:type="lines" w:linePitch="312"/>
     </w:sectPr>
   </w:body>
 </w:document>
 </file>
 
 <file path=word/numbering.xml><?xml version="1.0" encoding="utf-8"?>
-<w:numbering xmlns:w="http://schemas.openxmlformats.org/wordprocessingml/2006/main" xmlns:o="urn:schemas-microsoft-com:office:office" xmlns:r="http://schemas.openxmlformats.org/officeDocument/2006/relationships" xmlns:v="urn:schemas-microsoft-com:vml">
-  <w:abstractNum w:abstractNumId="1">
-    <w:lvl w:ilvl="0">
-      <w:start w:val="1"/>
-      <w:numFmt w:val="decimal"/>
-      <w:lvlText w:val="%1."/>
-      <w:lvlJc w:val="left"/>
-      <w:pPr>
-        <w:ind w:left="780" w:hanging="360"/>
-      </w:pPr>
-    </w:lvl>
-    <w:lvl w:ilvl="1">
-      <w:start w:val="1"/>
-      <w:numFmt w:val="lowerLetter"/>
-      <w:lvlText w:val="%2)"/>
-      <w:lvlJc w:val="left"/>
-      <w:pPr>
-        <w:ind w:left="1260" w:hanging="420"/>
-      </w:pPr>
-    </w:lvl>
-    <w:lvl w:ilvl="2">
-      <w:start w:val="1"/>
-      <w:numFmt w:val="lowerRoman"/>
-      <w:lvlText w:val="%3."/>
-      <w:lvlJc w:val="right"/>
-      <w:pPr>
-        <w:ind w:left="1680" w:hanging="420"/>
-      </w:pPr>
-    </w:lvl>
-    <w:lvl w:ilvl="3">
-      <w:start w:val="1"/>
-      <w:numFmt w:val="decimal"/>
-      <w:lvlText w:val="%4."/>
-      <w:lvlJc w:val="left"/>
-      <w:pPr>
-        <w:ind w:left="2100" w:hanging="420"/>
-      </w:pPr>
-    </w:lvl>
-    <w:lvl w:ilvl="4">
-      <w:start w:val="1"/>
-      <w:numFmt w:val="lowerLetter"/>
-      <w:lvlText w:val="%5)"/>
-      <w:lvlJc w:val="left"/>
-      <w:pPr>
-        <w:ind w:left="2520" w:hanging="420"/>
-      </w:pPr>
-    </w:lvl>
-    <w:lvl w:ilvl="5">
-      <w:start w:val="1"/>
-      <w:numFmt w:val="lowerRoman"/>
-      <w:lvlText w:val="%6."/>
-      <w:lvlJc w:val="right"/>
-      <w:pPr>
-        <w:ind w:left="2940" w:hanging="420"/>
-      </w:pPr>
-    </w:lvl>
-    <w:lvl w:ilvl="6">
-      <w:start w:val="1"/>
-      <w:numFmt w:val="decimal"/>
-      <w:lvlText w:val="%7."/>
-      <w:lvlJc w:val="left"/>
-      <w:pPr>
-        <w:ind w:left="3360" w:hanging="420"/>
-      </w:pPr>
-    </w:lvl>
-    <w:lvl w:ilvl="7">
-      <w:start w:val="1"/>
-      <w:numFmt w:val="lowerLetter"/>
-      <w:lvlText w:val="%8)"/>
-      <w:lvlJc w:val="left"/>
-      <w:pPr>
-        <w:ind w:left="3780" w:hanging="420"/>
-      </w:pPr>
-    </w:lvl>
-    <w:lvl w:ilvl="8">
-      <w:start w:val="1"/>
-      <w:numFmt w:val="lowerRoman"/>
-      <w:lvlText w:val="%9."/>
-      <w:lvlJc w:val="right"/>
-      <w:pPr>
-        <w:ind w:left="4200" w:hanging="420"/>
-      </w:pPr>
-    </w:lvl>
-  </w:abstractNum>
-  <w:abstractNum w:abstractNumId="2">
+<w:numbering xmlns:wpc="http://schemas.microsoft.com/office/word/2010/wordprocessingCanvas" xmlns:cx="http://schemas.microsoft.com/office/drawing/2014/chartex" xmlns:cx1="http://schemas.microsoft.com/office/drawing/2015/9/8/chartex" xmlns:cx2="http://schemas.microsoft.com/office/drawing/2015/10/21/chartex" xmlns:cx3="http://schemas.microsoft.com/office/drawing/2016/5/9/chartex" xmlns:cx4="http://schemas.microsoft.com/office/drawing/2016/5/10/chartex" xmlns:cx5="http://schemas.microsoft.com/office/drawing/2016/5/11/chartex" xmlns:cx6="http://schemas.microsoft.com/office/drawing/2016/5/12/chartex" xmlns:cx7="http://schemas.microsoft.com/office/drawing/2016/5/13/chartex" xmlns:cx8="http://schemas.microsoft.com/office/drawing/2016/5/14/chartex" xmlns:mc="http://schemas.openxmlformats.org/markup-compatibility/2006" xmlns:aink="http://schemas.microsoft.com/office/drawing/2016/ink" xmlns:am3d="http://schemas.microsoft.com/office/drawing/2017/model3d" xmlns:o="urn:schemas-microsoft-com:office:office" xmlns:r="http://schemas.openxmlformats.org/officeDocument/2006/relationships" xmlns:m="http://schemas.openxmlformats.org/officeDocument/2006/math" xmlns:v="urn:schemas-microsoft-com:vml" xmlns:wp14="http://schemas.microsoft.com/office/word/2010/wordprocessingDrawing" xmlns:wp="http://schemas.openxmlformats.org/drawingml/2006/wordprocessingDrawing" xmlns:w10="urn:schemas-microsoft-com:office:word" xmlns:w="http://schemas.openxmlformats.org/wordprocessingml/2006/main" xmlns:w14="http://schemas.microsoft.com/office/word/2010/wordml" xmlns:w15="http://schemas.microsoft.com/office/word/2012/wordml" xmlns:w16cid="http://schemas.microsoft.com/office/word/2016/wordml/cid" xmlns:w16se="http://schemas.microsoft.com/office/word/2015/wordml/symex" xmlns:wpg="http://schemas.microsoft.com/office/word/2010/wordprocessingGroup" xmlns:wpi="http://schemas.microsoft.com/office/word/2010/wordprocessingInk" xmlns:wne="http://schemas.microsoft.com/office/word/2006/wordml" xmlns:wps="http://schemas.microsoft.com/office/word/2010/wordprocessingShape" mc:Ignorable="w14 w15 w16se w16cid wp14">
+  <w:abstractNum w:abstractNumId="0" w15:restartNumberingAfterBreak="0">
+    <w:nsid w:val="0D150345"/>
+    <w:multiLevelType w:val="multilevel"/>
+    <w:tmpl w:val="1D9C5C42"/>
     <w:lvl w:ilvl="0">
       <w:start w:val="1"/>
       <w:numFmt w:val="none"/>
@@ -1301,41 +1904,125 @@
       </w:pPr>
     </w:lvl>
   </w:abstractNum>
+  <w:abstractNum w:abstractNumId="1" w15:restartNumberingAfterBreak="0">
+    <w:nsid w:val="105E0CA0"/>
+    <w:multiLevelType w:val="multilevel"/>
+    <w:tmpl w:val="0E786152"/>
+    <w:lvl w:ilvl="0">
+      <w:start w:val="1"/>
+      <w:numFmt w:val="decimal"/>
+      <w:lvlText w:val="%1."/>
+      <w:lvlJc w:val="left"/>
+      <w:pPr>
+        <w:ind w:left="780" w:hanging="360"/>
+      </w:pPr>
+    </w:lvl>
+    <w:lvl w:ilvl="1">
+      <w:start w:val="1"/>
+      <w:numFmt w:val="lowerLetter"/>
+      <w:lvlText w:val="%2)"/>
+      <w:lvlJc w:val="left"/>
+      <w:pPr>
+        <w:ind w:left="1260" w:hanging="420"/>
+      </w:pPr>
+    </w:lvl>
+    <w:lvl w:ilvl="2">
+      <w:start w:val="1"/>
+      <w:numFmt w:val="lowerRoman"/>
+      <w:lvlText w:val="%3."/>
+      <w:lvlJc w:val="right"/>
+      <w:pPr>
+        <w:ind w:left="1680" w:hanging="420"/>
+      </w:pPr>
+    </w:lvl>
+    <w:lvl w:ilvl="3">
+      <w:start w:val="1"/>
+      <w:numFmt w:val="decimal"/>
+      <w:lvlText w:val="%4."/>
+      <w:lvlJc w:val="left"/>
+      <w:pPr>
+        <w:ind w:left="2100" w:hanging="420"/>
+      </w:pPr>
+    </w:lvl>
+    <w:lvl w:ilvl="4">
+      <w:start w:val="1"/>
+      <w:numFmt w:val="lowerLetter"/>
+      <w:lvlText w:val="%5)"/>
+      <w:lvlJc w:val="left"/>
+      <w:pPr>
+        <w:ind w:left="2520" w:hanging="420"/>
+      </w:pPr>
+    </w:lvl>
+    <w:lvl w:ilvl="5">
+      <w:start w:val="1"/>
+      <w:numFmt w:val="lowerRoman"/>
+      <w:lvlText w:val="%6."/>
+      <w:lvlJc w:val="right"/>
+      <w:pPr>
+        <w:ind w:left="2940" w:hanging="420"/>
+      </w:pPr>
+    </w:lvl>
+    <w:lvl w:ilvl="6">
+      <w:start w:val="1"/>
+      <w:numFmt w:val="decimal"/>
+      <w:lvlText w:val="%7."/>
+      <w:lvlJc w:val="left"/>
+      <w:pPr>
+        <w:ind w:left="3360" w:hanging="420"/>
+      </w:pPr>
+    </w:lvl>
+    <w:lvl w:ilvl="7">
+      <w:start w:val="1"/>
+      <w:numFmt w:val="lowerLetter"/>
+      <w:lvlText w:val="%8)"/>
+      <w:lvlJc w:val="left"/>
+      <w:pPr>
+        <w:ind w:left="3780" w:hanging="420"/>
+      </w:pPr>
+    </w:lvl>
+    <w:lvl w:ilvl="8">
+      <w:start w:val="1"/>
+      <w:numFmt w:val="lowerRoman"/>
+      <w:lvlText w:val="%9."/>
+      <w:lvlJc w:val="right"/>
+      <w:pPr>
+        <w:ind w:left="4200" w:hanging="420"/>
+      </w:pPr>
+    </w:lvl>
+  </w:abstractNum>
   <w:num w:numId="1">
     <w:abstractNumId w:val="1"/>
   </w:num>
   <w:num w:numId="2">
-    <w:abstractNumId w:val="2"/>
+    <w:abstractNumId w:val="0"/>
   </w:num>
 </w:numbering>
 </file>
 
 <file path=word/styles.xml><?xml version="1.0" encoding="utf-8"?>
-<w:styles xmlns:w="http://schemas.openxmlformats.org/wordprocessingml/2006/main" xmlns:w14="http://schemas.microsoft.com/office/word/2010/wordml" xmlns:mc="http://schemas.openxmlformats.org/markup-compatibility/2006" mc:Ignorable="w14">
+<w:styles xmlns:mc="http://schemas.openxmlformats.org/markup-compatibility/2006" xmlns:r="http://schemas.openxmlformats.org/officeDocument/2006/relationships" xmlns:w="http://schemas.openxmlformats.org/wordprocessingml/2006/main" xmlns:w14="http://schemas.microsoft.com/office/word/2010/wordml" xmlns:w15="http://schemas.microsoft.com/office/word/2012/wordml" xmlns:w16cid="http://schemas.microsoft.com/office/word/2016/wordml/cid" xmlns:w16se="http://schemas.microsoft.com/office/word/2015/wordml/symex" mc:Ignorable="w14 w15 w16se w16cid">
   <w:docDefaults>
     <w:rPrDefault>
       <w:rPr>
-        <w:rFonts w:ascii="等线" w:hAnsi="等线" w:eastAsia="等线" w:cs="" w:asciiTheme="minorHAnsi" w:cstheme="minorBidi" w:eastAsiaTheme="minorEastAsia" w:hAnsiTheme="minorHAnsi"/>
+        <w:rFonts w:asciiTheme="minorHAnsi" w:eastAsiaTheme="minorEastAsia" w:hAnsiTheme="minorHAnsi" w:cstheme="minorBidi"/>
         <w:sz w:val="21"/>
         <w:szCs w:val="22"/>
         <w:lang w:val="en-US" w:eastAsia="zh-CN" w:bidi="ar-SA"/>
       </w:rPr>
     </w:rPrDefault>
-    <w:pPrDefault>
-      <w:pPr/>
-    </w:pPrDefault>
+    <w:pPrDefault/>
   </w:docDefaults>
   <w:latentStyles w:defLockedState="0" w:defUIPriority="99" w:defSemiHidden="0" w:defUnhideWhenUsed="0" w:defQFormat="0" w:count="375">
     <w:lsdException w:name="Normal" w:uiPriority="0" w:qFormat="1"/>
     <w:lsdException w:name="heading 1" w:uiPriority="9" w:qFormat="1"/>
-    <w:lsdException w:name="heading 2" w:uiPriority="9" w:semiHidden="1" w:unhideWhenUsed="1" w:qFormat="1"/>
-    <w:lsdException w:name="heading 3" w:uiPriority="9" w:semiHidden="1" w:unhideWhenUsed="1" w:qFormat="1"/>
-    <w:lsdException w:name="heading 4" w:uiPriority="9" w:semiHidden="1" w:unhideWhenUsed="1" w:qFormat="1"/>
-    <w:lsdException w:name="heading 5" w:uiPriority="9" w:semiHidden="1" w:unhideWhenUsed="1" w:qFormat="1"/>
-    <w:lsdException w:name="heading 6" w:uiPriority="9" w:semiHidden="1" w:unhideWhenUsed="1" w:qFormat="1"/>
-    <w:lsdException w:name="heading 7" w:uiPriority="9" w:semiHidden="1" w:unhideWhenUsed="1" w:qFormat="1"/>
-    <w:lsdException w:name="heading 8" w:uiPriority="9" w:semiHidden="1" w:unhideWhenUsed="1" w:qFormat="1"/>
-    <w:lsdException w:name="heading 9" w:uiPriority="9" w:semiHidden="1" w:unhideWhenUsed="1" w:qFormat="1"/>
+    <w:lsdException w:name="heading 2" w:semiHidden="1" w:uiPriority="9" w:unhideWhenUsed="1" w:qFormat="1"/>
+    <w:lsdException w:name="heading 3" w:semiHidden="1" w:uiPriority="9" w:unhideWhenUsed="1" w:qFormat="1"/>
+    <w:lsdException w:name="heading 4" w:semiHidden="1" w:uiPriority="9" w:unhideWhenUsed="1" w:qFormat="1"/>
+    <w:lsdException w:name="heading 5" w:semiHidden="1" w:uiPriority="9" w:unhideWhenUsed="1" w:qFormat="1"/>
+    <w:lsdException w:name="heading 6" w:semiHidden="1" w:uiPriority="9" w:unhideWhenUsed="1" w:qFormat="1"/>
+    <w:lsdException w:name="heading 7" w:semiHidden="1" w:uiPriority="9" w:unhideWhenUsed="1" w:qFormat="1"/>
+    <w:lsdException w:name="heading 8" w:semiHidden="1" w:uiPriority="9" w:unhideWhenUsed="1" w:qFormat="1"/>
+    <w:lsdException w:name="heading 9" w:semiHidden="1" w:uiPriority="9" w:unhideWhenUsed="1" w:qFormat="1"/>
     <w:lsdException w:name="index 1" w:semiHidden="1" w:unhideWhenUsed="1"/>
     <w:lsdException w:name="index 2" w:semiHidden="1" w:unhideWhenUsed="1"/>
     <w:lsdException w:name="index 3" w:semiHidden="1" w:unhideWhenUsed="1"/>
@@ -1345,22 +2032,22 @@
     <w:lsdException w:name="index 7" w:semiHidden="1" w:unhideWhenUsed="1"/>
     <w:lsdException w:name="index 8" w:semiHidden="1" w:unhideWhenUsed="1"/>
     <w:lsdException w:name="index 9" w:semiHidden="1" w:unhideWhenUsed="1"/>
-    <w:lsdException w:name="toc 1" w:uiPriority="39" w:semiHidden="1" w:unhideWhenUsed="1"/>
-    <w:lsdException w:name="toc 2" w:uiPriority="39" w:semiHidden="1" w:unhideWhenUsed="1"/>
-    <w:lsdException w:name="toc 3" w:uiPriority="39" w:semiHidden="1" w:unhideWhenUsed="1"/>
-    <w:lsdException w:name="toc 4" w:uiPriority="39" w:semiHidden="1" w:unhideWhenUsed="1"/>
-    <w:lsdException w:name="toc 5" w:uiPriority="39" w:semiHidden="1" w:unhideWhenUsed="1"/>
-    <w:lsdException w:name="toc 6" w:uiPriority="39" w:semiHidden="1" w:unhideWhenUsed="1"/>
-    <w:lsdException w:name="toc 7" w:uiPriority="39" w:semiHidden="1" w:unhideWhenUsed="1"/>
-    <w:lsdException w:name="toc 8" w:uiPriority="39" w:semiHidden="1" w:unhideWhenUsed="1"/>
-    <w:lsdException w:name="toc 9" w:uiPriority="39" w:semiHidden="1" w:unhideWhenUsed="1"/>
+    <w:lsdException w:name="toc 1" w:semiHidden="1" w:uiPriority="39" w:unhideWhenUsed="1"/>
+    <w:lsdException w:name="toc 2" w:semiHidden="1" w:uiPriority="39" w:unhideWhenUsed="1"/>
+    <w:lsdException w:name="toc 3" w:semiHidden="1" w:uiPriority="39" w:unhideWhenUsed="1"/>
+    <w:lsdException w:name="toc 4" w:semiHidden="1" w:uiPriority="39" w:unhideWhenUsed="1"/>
+    <w:lsdException w:name="toc 5" w:semiHidden="1" w:uiPriority="39" w:unhideWhenUsed="1"/>
+    <w:lsdException w:name="toc 6" w:semiHidden="1" w:uiPriority="39" w:unhideWhenUsed="1"/>
+    <w:lsdException w:name="toc 7" w:semiHidden="1" w:uiPriority="39" w:unhideWhenUsed="1"/>
+    <w:lsdException w:name="toc 8" w:semiHidden="1" w:uiPriority="39" w:unhideWhenUsed="1"/>
+    <w:lsdException w:name="toc 9" w:semiHidden="1" w:uiPriority="39" w:unhideWhenUsed="1"/>
     <w:lsdException w:name="Normal Indent" w:semiHidden="1" w:unhideWhenUsed="1"/>
     <w:lsdException w:name="footnote text" w:semiHidden="1" w:unhideWhenUsed="1"/>
     <w:lsdException w:name="annotation text" w:semiHidden="1" w:unhideWhenUsed="1"/>
     <w:lsdException w:name="header" w:semiHidden="1" w:unhideWhenUsed="1"/>
     <w:lsdException w:name="footer" w:semiHidden="1" w:unhideWhenUsed="1"/>
     <w:lsdException w:name="index heading" w:semiHidden="1" w:unhideWhenUsed="1"/>
-    <w:lsdException w:name="caption" w:uiPriority="35" w:semiHidden="1" w:unhideWhenUsed="1" w:qFormat="1"/>
+    <w:lsdException w:name="caption" w:semiHidden="1" w:uiPriority="35" w:unhideWhenUsed="1" w:qFormat="1"/>
     <w:lsdException w:name="table of figures" w:semiHidden="1" w:unhideWhenUsed="1"/>
     <w:lsdException w:name="envelope address" w:semiHidden="1" w:unhideWhenUsed="1"/>
     <w:lsdException w:name="envelope return" w:semiHidden="1" w:unhideWhenUsed="1"/>
@@ -1391,7 +2078,7 @@
     <w:lsdException w:name="Title" w:uiPriority="10" w:qFormat="1"/>
     <w:lsdException w:name="Closing" w:semiHidden="1" w:unhideWhenUsed="1"/>
     <w:lsdException w:name="Signature" w:semiHidden="1" w:unhideWhenUsed="1"/>
-    <w:lsdException w:name="Default Paragraph Font" w:uiPriority="1" w:semiHidden="1" w:unhideWhenUsed="1"/>
+    <w:lsdException w:name="Default Paragraph Font" w:semiHidden="1" w:uiPriority="1" w:unhideWhenUsed="1"/>
     <w:lsdException w:name="Body Text" w:semiHidden="1" w:unhideWhenUsed="1"/>
     <w:lsdException w:name="Body Text Indent" w:semiHidden="1" w:unhideWhenUsed="1"/>
     <w:lsdException w:name="List Continue" w:semiHidden="1" w:unhideWhenUsed="1"/>
@@ -1591,8 +2278,8 @@
     <w:lsdException w:name="Subtle Reference" w:uiPriority="31" w:qFormat="1"/>
     <w:lsdException w:name="Intense Reference" w:uiPriority="32" w:qFormat="1"/>
     <w:lsdException w:name="Book Title" w:uiPriority="33" w:qFormat="1"/>
-    <w:lsdException w:name="Bibliography" w:uiPriority="37" w:semiHidden="1" w:unhideWhenUsed="1"/>
-    <w:lsdException w:name="TOC Heading" w:uiPriority="39" w:semiHidden="1" w:unhideWhenUsed="1" w:qFormat="1"/>
+    <w:lsdException w:name="Bibliography" w:semiHidden="1" w:uiPriority="37" w:unhideWhenUsed="1"/>
+    <w:lsdException w:name="TOC Heading" w:semiHidden="1" w:uiPriority="39" w:unhideWhenUsed="1" w:qFormat="1"/>
     <w:lsdException w:name="Plain Table 1" w:uiPriority="41"/>
     <w:lsdException w:name="Plain Table 2" w:uiPriority="42"/>
     <w:lsdException w:name="Plain Table 3" w:uiPriority="43"/>
@@ -1702,124 +2389,19 @@
     <w:lsdException w:name="Hashtag" w:semiHidden="1" w:unhideWhenUsed="1"/>
     <w:lsdException w:name="Unresolved Mention" w:semiHidden="1" w:unhideWhenUsed="1"/>
   </w:latentStyles>
-  <w:style w:type="paragraph" w:styleId="Normal" w:default="1">
+  <w:style w:type="paragraph" w:default="1" w:styleId="a">
     <w:name w:val="Normal"/>
     <w:qFormat/>
     <w:pPr>
-      <w:widowControl w:val="false"/>
-      <w:bidi w:val="0"/>
+      <w:widowControl w:val="0"/>
       <w:jc w:val="both"/>
     </w:pPr>
-    <w:rPr>
-      <w:rFonts w:ascii="等线" w:hAnsi="等线" w:eastAsia="等线" w:cs="" w:asciiTheme="minorHAnsi" w:cstheme="minorBidi" w:eastAsiaTheme="minorEastAsia" w:hAnsiTheme="minorHAnsi"/>
-      <w:color w:val="auto"/>
-      <w:sz w:val="21"/>
-      <w:szCs w:val="22"/>
-      <w:lang w:val="en-US" w:eastAsia="zh-CN" w:bidi="ar-SA"/>
-    </w:rPr>
   </w:style>
-  <w:style w:type="character" w:styleId="DefaultParagraphFont" w:default="1">
+  <w:style w:type="character" w:default="1" w:styleId="a0">
     <w:name w:val="Default Paragraph Font"/>
     <w:uiPriority w:val="1"/>
     <w:semiHidden/>
     <w:unhideWhenUsed/>
-    <w:qFormat/>
-    <w:rPr/>
-  </w:style>
-  <w:style w:type="paragraph" w:styleId="Heading">
-    <w:name w:val="Heading"/>
-    <w:basedOn w:val="Normal"/>
-    <w:next w:val="TextBody"/>
-    <w:qFormat/>
-    <w:pPr>
-      <w:keepNext/>
-      <w:spacing w:before="240" w:after="120"/>
-    </w:pPr>
-    <w:rPr>
-      <w:rFonts w:ascii="Liberation Sans" w:hAnsi="Liberation Sans" w:eastAsia="Noto Sans CJK SC Regular" w:cs="FreeSans"/>
-      <w:sz w:val="28"/>
-      <w:szCs w:val="28"/>
-    </w:rPr>
-  </w:style>
-  <w:style w:type="paragraph" w:styleId="TextBody">
-    <w:name w:val="Body Text"/>
-    <w:basedOn w:val="Normal"/>
-    <w:pPr>
-      <w:spacing w:lineRule="auto" w:line="288" w:before="0" w:after="140"/>
-    </w:pPr>
-    <w:rPr/>
-  </w:style>
-  <w:style w:type="paragraph" w:styleId="List">
-    <w:name w:val="List"/>
-    <w:basedOn w:val="TextBody"/>
-    <w:pPr/>
-    <w:rPr>
-      <w:rFonts w:cs="FreeSans"/>
-    </w:rPr>
-  </w:style>
-  <w:style w:type="paragraph" w:styleId="Caption">
-    <w:name w:val="Caption"/>
-    <w:basedOn w:val="Normal"/>
-    <w:qFormat/>
-    <w:pPr>
-      <w:suppressLineNumbers/>
-      <w:spacing w:before="120" w:after="120"/>
-    </w:pPr>
-    <w:rPr>
-      <w:rFonts w:cs="FreeSans"/>
-      <w:i/>
-      <w:iCs/>
-      <w:sz w:val="24"/>
-      <w:szCs w:val="24"/>
-    </w:rPr>
-  </w:style>
-  <w:style w:type="paragraph" w:styleId="Index">
-    <w:name w:val="Index"/>
-    <w:basedOn w:val="Normal"/>
-    <w:qFormat/>
-    <w:pPr>
-      <w:suppressLineNumbers/>
-    </w:pPr>
-    <w:rPr>
-      <w:rFonts w:cs="FreeSans"/>
-    </w:rPr>
-  </w:style>
-  <w:style w:type="paragraph" w:styleId="NormalWeb">
-    <w:name w:val="Normal (Web)"/>
-    <w:basedOn w:val="Normal"/>
-    <w:uiPriority w:val="99"/>
-    <w:semiHidden/>
-    <w:unhideWhenUsed/>
-    <w:qFormat/>
-    <w:rsid w:val="00f01f8a"/>
-    <w:pPr>
-      <w:widowControl/>
-      <w:spacing w:beforeAutospacing="1" w:afterAutospacing="1"/>
-      <w:jc w:val="left"/>
-    </w:pPr>
-    <w:rPr>
-      <w:rFonts w:ascii="宋体" w:hAnsi="宋体" w:eastAsia="宋体" w:cs="宋体"/>
-      <w:sz w:val="24"/>
-      <w:szCs w:val="24"/>
-    </w:rPr>
-  </w:style>
-  <w:style w:type="paragraph" w:styleId="ListParagraph">
-    <w:name w:val="List Paragraph"/>
-    <w:basedOn w:val="Normal"/>
-    <w:uiPriority w:val="34"/>
-    <w:qFormat/>
-    <w:rsid w:val="00e449b1"/>
-    <w:pPr>
-      <w:ind w:firstLine="420"/>
-    </w:pPr>
-    <w:rPr/>
-  </w:style>
-  <w:style w:type="numbering" w:styleId="NoList" w:default="1">
-    <w:name w:val="No List"/>
-    <w:uiPriority w:val="99"/>
-    <w:semiHidden/>
-    <w:unhideWhenUsed/>
-    <w:qFormat/>
   </w:style>
   <w:style w:type="table" w:default="1" w:styleId="a1">
     <w:name w:val="Normal Table"/>
@@ -1835,6 +2417,97 @@
         <w:right w:w="108" w:type="dxa"/>
       </w:tblCellMar>
     </w:tblPr>
+  </w:style>
+  <w:style w:type="numbering" w:default="1" w:styleId="a2">
+    <w:name w:val="No List"/>
+    <w:uiPriority w:val="99"/>
+    <w:semiHidden/>
+    <w:unhideWhenUsed/>
+  </w:style>
+  <w:style w:type="paragraph" w:customStyle="1" w:styleId="Heading">
+    <w:name w:val="Heading"/>
+    <w:basedOn w:val="a"/>
+    <w:next w:val="a3"/>
+    <w:qFormat/>
+    <w:pPr>
+      <w:keepNext/>
+      <w:spacing w:before="240" w:after="120"/>
+    </w:pPr>
+    <w:rPr>
+      <w:rFonts w:ascii="Liberation Sans" w:eastAsia="Noto Sans CJK SC Regular" w:hAnsi="Liberation Sans" w:cs="FreeSans"/>
+      <w:sz w:val="28"/>
+      <w:szCs w:val="28"/>
+    </w:rPr>
+  </w:style>
+  <w:style w:type="paragraph" w:styleId="a3">
+    <w:name w:val="Body Text"/>
+    <w:basedOn w:val="a"/>
+    <w:pPr>
+      <w:spacing w:after="140" w:line="288" w:lineRule="auto"/>
+    </w:pPr>
+  </w:style>
+  <w:style w:type="paragraph" w:styleId="a4">
+    <w:name w:val="List"/>
+    <w:basedOn w:val="a3"/>
+    <w:rPr>
+      <w:rFonts w:cs="FreeSans"/>
+    </w:rPr>
+  </w:style>
+  <w:style w:type="paragraph" w:styleId="a5">
+    <w:name w:val="caption"/>
+    <w:basedOn w:val="a"/>
+    <w:qFormat/>
+    <w:pPr>
+      <w:suppressLineNumbers/>
+      <w:spacing w:before="120" w:after="120"/>
+    </w:pPr>
+    <w:rPr>
+      <w:rFonts w:cs="FreeSans"/>
+      <w:i/>
+      <w:iCs/>
+      <w:sz w:val="24"/>
+      <w:szCs w:val="24"/>
+    </w:rPr>
+  </w:style>
+  <w:style w:type="paragraph" w:customStyle="1" w:styleId="Index">
+    <w:name w:val="Index"/>
+    <w:basedOn w:val="a"/>
+    <w:qFormat/>
+    <w:pPr>
+      <w:suppressLineNumbers/>
+    </w:pPr>
+    <w:rPr>
+      <w:rFonts w:cs="FreeSans"/>
+    </w:rPr>
+  </w:style>
+  <w:style w:type="paragraph" w:styleId="a6">
+    <w:name w:val="Normal (Web)"/>
+    <w:basedOn w:val="a"/>
+    <w:uiPriority w:val="99"/>
+    <w:semiHidden/>
+    <w:unhideWhenUsed/>
+    <w:qFormat/>
+    <w:rsid w:val="00F01F8A"/>
+    <w:pPr>
+      <w:widowControl/>
+      <w:spacing w:beforeAutospacing="1" w:afterAutospacing="1"/>
+      <w:jc w:val="left"/>
+    </w:pPr>
+    <w:rPr>
+      <w:rFonts w:ascii="宋体" w:eastAsia="宋体" w:hAnsi="宋体" w:cs="宋体"/>
+      <w:sz w:val="24"/>
+      <w:szCs w:val="24"/>
+    </w:rPr>
+  </w:style>
+  <w:style w:type="paragraph" w:styleId="a7">
+    <w:name w:val="List Paragraph"/>
+    <w:basedOn w:val="a"/>
+    <w:uiPriority w:val="34"/>
+    <w:qFormat/>
+    <w:rsid w:val="00E449B1"/>
+    <w:pPr>
+      <w:ind w:firstLine="420"/>
+    </w:pPr>
   </w:style>
 </w:styles>
 </file>

</xml_diff>